<commit_message>
add: a bit cleaner code to put the main game in
</commit_message>
<xml_diff>
--- a/قالب مقاله (1).docx
+++ b/قالب مقاله (1).docx
@@ -1,6 +1,6 @@
 
 <file path=word/document.xml><?xml version="1.0" encoding="utf-8"?>
-<w:document xmlns:wpc="http://schemas.microsoft.com/office/word/2010/wordprocessingCanvas" xmlns:cx="http://schemas.microsoft.com/office/drawing/2014/chartex" xmlns:cx1="http://schemas.microsoft.com/office/drawing/2015/9/8/chartex" xmlns:mc="http://schemas.openxmlformats.org/markup-compatibility/2006" xmlns:o="urn:schemas-microsoft-com:office:office" xmlns:r="http://schemas.openxmlformats.org/officeDocument/2006/relationships" xmlns:m="http://schemas.openxmlformats.org/officeDocument/2006/math" xmlns:v="urn:schemas-microsoft-com:vml" xmlns:wp14="http://schemas.microsoft.com/office/word/2010/wordprocessingDrawing" xmlns:wp="http://schemas.openxmlformats.org/drawingml/2006/wordprocessingDrawing" xmlns:w10="urn:schemas-microsoft-com:office:word" xmlns:w="http://schemas.openxmlformats.org/wordprocessingml/2006/main" xmlns:w14="http://schemas.microsoft.com/office/word/2010/wordml" xmlns:w15="http://schemas.microsoft.com/office/word/2012/wordml" xmlns:w16se="http://schemas.microsoft.com/office/word/2015/wordml/symex" xmlns:wpg="http://schemas.microsoft.com/office/word/2010/wordprocessingGroup" xmlns:wpi="http://schemas.microsoft.com/office/word/2010/wordprocessingInk" xmlns:wne="http://schemas.microsoft.com/office/word/2006/wordml" xmlns:wps="http://schemas.microsoft.com/office/word/2010/wordprocessingShape" mc:Ignorable="w14 w15 w16se wp14">
+<w:document xmlns:wpc="http://schemas.microsoft.com/office/word/2010/wordprocessingCanvas" xmlns:cx="http://schemas.microsoft.com/office/drawing/2014/chartex" xmlns:mc="http://schemas.openxmlformats.org/markup-compatibility/2006" xmlns:o="urn:schemas-microsoft-com:office:office" xmlns:r="http://schemas.openxmlformats.org/officeDocument/2006/relationships" xmlns:m="http://schemas.openxmlformats.org/officeDocument/2006/math" xmlns:v="urn:schemas-microsoft-com:vml" xmlns:wp14="http://schemas.microsoft.com/office/word/2010/wordprocessingDrawing" xmlns:wp="http://schemas.openxmlformats.org/drawingml/2006/wordprocessingDrawing" xmlns:w10="urn:schemas-microsoft-com:office:word" xmlns:w="http://schemas.openxmlformats.org/wordprocessingml/2006/main" xmlns:w14="http://schemas.microsoft.com/office/word/2010/wordml" xmlns:w15="http://schemas.microsoft.com/office/word/2012/wordml" xmlns:w16se="http://schemas.microsoft.com/office/word/2015/wordml/symex" xmlns:wpg="http://schemas.microsoft.com/office/word/2010/wordprocessingGroup" xmlns:wpi="http://schemas.microsoft.com/office/word/2010/wordprocessingInk" xmlns:wne="http://schemas.microsoft.com/office/word/2006/wordml" xmlns:wps="http://schemas.microsoft.com/office/word/2010/wordprocessingShape" mc:Ignorable="w14 w15 w16se wp14">
   <w:body>
     <w:p>
       <w:pPr>
@@ -113,7 +113,7 @@
             <w:pPr>
               <w:jc w:val="center"/>
               <w:rPr>
-                <w:rFonts w:ascii="Times New Roman" w:eastAsia="Times New Roman" w:hAnsi="Times New Roman" w:cs="Times New Roman" w:hint="cs"/>
+                <w:rFonts w:ascii="Times New Roman" w:eastAsia="Times New Roman" w:hAnsi="Times New Roman" w:cs="Times New Roman"/>
                 <w:b/>
                 <w:sz w:val="28"/>
                 <w:szCs w:val="28"/>
@@ -294,7 +294,7 @@
           <w:szCs w:val="32"/>
           <w:rtl/>
         </w:rPr>
-        <w:t>آقای حقیقی</w:t>
+        <w:t>اساتید حقیقی ، حاجی ابراهیمی و هاشمی</w:t>
       </w:r>
     </w:p>
     <w:p>
@@ -314,6 +314,7 @@
         <w:rPr>
           <w:sz w:val="28"/>
           <w:szCs w:val="28"/>
+          <w:rtl/>
         </w:rPr>
       </w:pPr>
       <w:r>
@@ -360,76 +361,118 @@
           <w:lang w:bidi="fa-IR"/>
         </w:rPr>
         <w:t>ند.</w:t>
+      </w:r>
+      <w:r>
+        <w:rPr>
+          <w:rFonts w:hint="cs"/>
+          <w:sz w:val="28"/>
+          <w:szCs w:val="28"/>
+          <w:rtl/>
+          <w:lang w:bidi="fa-IR"/>
+        </w:rPr>
+        <w:t xml:space="preserve"> این پروژه از بازی های هدبال و هد فوتبال الهام گرفته شده است.</w:t>
+      </w:r>
+    </w:p>
+    <w:p>
+      <w:pPr>
+        <w:rPr>
+          <w:sz w:val="28"/>
+          <w:szCs w:val="28"/>
+        </w:rPr>
+      </w:pPr>
+      <w:r>
+        <w:rPr>
+          <w:rFonts w:hint="cs"/>
+          <w:sz w:val="28"/>
+          <w:szCs w:val="28"/>
+          <w:rtl/>
+        </w:rPr>
+        <w:t xml:space="preserve">   این پروژه برای بازی کردن با یک نفر دیگر طراحی شده است، ولی میتوان با استفاده از هوش مصنوعی ساده آن به تنهایی بازی کرد. همچنین برای بازی در تلفن های همراه حالتی در نظر گرفته شده است.</w:t>
+      </w:r>
+    </w:p>
+    <w:p>
+      <w:pPr>
+        <w:rPr>
+          <w:rFonts w:hint="cs"/>
+          <w:sz w:val="28"/>
+          <w:szCs w:val="28"/>
+          <w:rtl/>
+          <w:lang w:bidi="fa-IR"/>
+        </w:rPr>
+      </w:pPr>
+      <w:r>
+        <w:rPr>
+          <w:rFonts w:hint="cs"/>
+          <w:sz w:val="28"/>
+          <w:szCs w:val="28"/>
+          <w:rtl/>
+          <w:lang w:bidi="fa-IR"/>
+        </w:rPr>
+        <w:t xml:space="preserve">   گرافیک های این بازی ، شبیه به بازی هدبال در نظر گرفته شده است تا همان حس را بدهد.</w:t>
+      </w:r>
+      <w:r>
+        <w:rPr>
+          <w:rFonts w:hint="cs"/>
+          <w:sz w:val="28"/>
+          <w:szCs w:val="28"/>
+          <w:rtl/>
+          <w:lang w:bidi="fa-IR"/>
+        </w:rPr>
+        <w:t xml:space="preserve"> همچنین ، همانطور که قبل به آن اشاره شد ، در این بازی فقط پرش برای حرکت وجود دارد، به همین دلیل دروازه ها کمی بالا قرار دارند.</w:t>
+      </w:r>
+    </w:p>
+    <w:p>
+      <w:pPr>
+        <w:rPr>
+          <w:sz w:val="28"/>
+          <w:szCs w:val="28"/>
+        </w:rPr>
+      </w:pPr>
+      <w:r>
+        <w:rPr>
+          <w:rFonts w:hint="cs"/>
+          <w:sz w:val="28"/>
+          <w:szCs w:val="28"/>
+          <w:rtl/>
+        </w:rPr>
+        <w:t xml:space="preserve">   </w:t>
+      </w:r>
+    </w:p>
+    <w:p>
+      <w:pPr>
+        <w:rPr>
+          <w:sz w:val="28"/>
+          <w:szCs w:val="28"/>
+          <w:rtl/>
+        </w:rPr>
+      </w:pPr>
+    </w:p>
+    <w:p>
+      <w:pPr>
+        <w:rPr>
+          <w:sz w:val="28"/>
+          <w:szCs w:val="28"/>
+        </w:rPr>
+      </w:pPr>
+      <w:r>
+        <w:rPr>
+          <w:sz w:val="28"/>
+          <w:szCs w:val="28"/>
+          <w:rtl/>
+        </w:rPr>
+        <w:t xml:space="preserve">واژگان کلیدی: </w:t>
+      </w:r>
+      <w:r>
+        <w:rPr>
+          <w:rFonts w:hint="cs"/>
+          <w:sz w:val="28"/>
+          <w:szCs w:val="28"/>
+          <w:rtl/>
+        </w:rPr>
+        <w:t>هدبال، هد فوتبال ، بازی ، پرش</w:t>
       </w:r>
       <w:bookmarkStart w:id="0" w:name="_GoBack"/>
       <w:bookmarkEnd w:id="0"/>
-      <w:r>
-        <w:rPr>
-          <w:rFonts w:hint="cs"/>
-          <w:sz w:val="28"/>
-          <w:szCs w:val="28"/>
-          <w:rtl/>
-        </w:rPr>
-        <w:t xml:space="preserve"> </w:t>
-      </w:r>
-    </w:p>
-    <w:p>
-      <w:pPr>
-        <w:ind w:firstLine="284"/>
-        <w:jc w:val="both"/>
-        <w:rPr>
-          <w:sz w:val="28"/>
-          <w:szCs w:val="28"/>
-        </w:rPr>
-      </w:pPr>
-      <w:r>
-        <w:rPr>
-          <w:sz w:val="28"/>
-          <w:szCs w:val="28"/>
-          <w:rtl/>
-        </w:rPr>
-        <w:t xml:space="preserve">کل متن چکیده باید 125 تا 150 کلمه (در قالب سه یا چهار پاراگراف) باشد و بتواند پروژه شما و نتایج آن را به طور کلی معرفی نماید. قاعدتاً آخرین بخش مقاله که </w:t>
-      </w:r>
-      <w:r>
-        <w:rPr>
-          <w:sz w:val="28"/>
-          <w:szCs w:val="28"/>
-          <w:rtl/>
-        </w:rPr>
-        <w:t>نوشته می‌شود، این بخش است (چون خلاصة بخش‌های دیگر است).</w:t>
-      </w:r>
-    </w:p>
-    <w:p>
-      <w:pPr>
-        <w:rPr>
-          <w:sz w:val="28"/>
-          <w:szCs w:val="28"/>
-        </w:rPr>
-      </w:pPr>
-      <w:r>
-        <w:rPr>
-          <w:sz w:val="28"/>
-          <w:szCs w:val="28"/>
-          <w:rtl/>
-        </w:rPr>
-        <w:t xml:space="preserve">واژگان کلیدی: چهار تا شش کلمه یا عبارت کوتاه </w:t>
-      </w:r>
-      <w:r>
-        <w:rPr>
-          <w:rFonts w:ascii="Arial" w:eastAsia="Arial" w:hAnsi="Arial" w:cs="Arial"/>
-          <w:sz w:val="28"/>
-          <w:szCs w:val="28"/>
-        </w:rPr>
-        <w:t>–</w:t>
-      </w:r>
-      <w:r>
-        <w:rPr>
-          <w:sz w:val="28"/>
-          <w:szCs w:val="28"/>
-          <w:rtl/>
-        </w:rPr>
-        <w:t xml:space="preserve"> همان‌هایی که در پروپوزال نوشته‌اید</w:t>
-      </w:r>
     </w:p>
     <w:p>
       <w:pPr>
@@ -520,34 +563,672 @@
           <w:rtl/>
         </w:rPr>
         <w:lastRenderedPageBreak/>
-        <w:t xml:space="preserve">فصل </w:t>
-      </w:r>
-      <w:r>
+        <w:t>فصل اوّل: مقدّمه</w:t>
+      </w:r>
+    </w:p>
+    <w:p>
+      <w:pPr>
+        <w:jc w:val="both"/>
+        <w:rPr>
+          <w:b/>
+          <w:sz w:val="28"/>
+          <w:szCs w:val="28"/>
+        </w:rPr>
+      </w:pPr>
+      <w:r>
+        <w:rPr>
+          <w:b/>
+          <w:sz w:val="28"/>
+          <w:szCs w:val="28"/>
+          <w:rtl/>
+        </w:rPr>
+        <w:t>1-1 اهمّیت کار</w:t>
+      </w:r>
+    </w:p>
+    <w:p>
+      <w:pPr>
+        <w:ind w:firstLine="284"/>
+        <w:jc w:val="both"/>
+        <w:rPr>
+          <w:sz w:val="28"/>
+          <w:szCs w:val="28"/>
+        </w:rPr>
+      </w:pPr>
+      <w:r>
+        <w:rPr>
+          <w:sz w:val="28"/>
+          <w:szCs w:val="28"/>
+          <w:rtl/>
+        </w:rPr>
+        <w:t xml:space="preserve">متن با قلم </w:t>
+      </w:r>
+      <w:r>
+        <w:rPr>
+          <w:sz w:val="28"/>
+          <w:szCs w:val="28"/>
+        </w:rPr>
+        <w:t>B Zar</w:t>
+      </w:r>
+      <w:r>
+        <w:rPr>
+          <w:sz w:val="28"/>
+          <w:szCs w:val="28"/>
+          <w:rtl/>
+        </w:rPr>
+        <w:t xml:space="preserve"> و با اندازه 14 و در قالب و با تنظیمات همین پاراگراف نوشته شود (می‌توانید متن را در ابتدای این پاراگراف تایپ کنید و سپس این توضیحات را حذف نمایید و با </w:t>
+      </w:r>
+      <w:r>
+        <w:rPr>
+          <w:sz w:val="28"/>
+          <w:szCs w:val="28"/>
+        </w:rPr>
+        <w:t>Enter</w:t>
+      </w:r>
+      <w:r>
+        <w:rPr>
+          <w:sz w:val="28"/>
+          <w:szCs w:val="28"/>
+          <w:rtl/>
+        </w:rPr>
+        <w:t xml:space="preserve"> زدن پاراگراف‌های بعدی را با همین تنظیمات تولید کنید):</w:t>
+      </w:r>
+    </w:p>
+    <w:p>
+      <w:pPr>
+        <w:jc w:val="both"/>
+        <w:rPr>
+          <w:sz w:val="28"/>
+          <w:szCs w:val="28"/>
+        </w:rPr>
+      </w:pPr>
+      <w:r>
+        <w:rPr>
+          <w:sz w:val="28"/>
+          <w:szCs w:val="28"/>
+        </w:rPr>
+        <w:t>Justify Low</w:t>
+      </w:r>
+    </w:p>
+    <w:p>
+      <w:pPr>
+        <w:jc w:val="both"/>
+        <w:rPr>
+          <w:sz w:val="28"/>
+          <w:szCs w:val="28"/>
+        </w:rPr>
+      </w:pPr>
+      <w:r>
+        <w:rPr>
+          <w:sz w:val="28"/>
+          <w:szCs w:val="28"/>
+          <w:rtl/>
+        </w:rPr>
+        <w:t xml:space="preserve">فاصله بین سطرها </w:t>
+      </w:r>
+      <w:r>
+        <w:rPr>
+          <w:sz w:val="28"/>
+          <w:szCs w:val="28"/>
+        </w:rPr>
+        <w:t>At Least 29points</w:t>
+      </w:r>
+    </w:p>
+    <w:p>
+      <w:pPr>
+        <w:jc w:val="both"/>
+        <w:rPr>
+          <w:sz w:val="28"/>
+          <w:szCs w:val="28"/>
+        </w:rPr>
+      </w:pPr>
+      <w:r>
+        <w:rPr>
+          <w:sz w:val="28"/>
+          <w:szCs w:val="28"/>
+          <w:rtl/>
+        </w:rPr>
+        <w:t>فاصله بین پاراگراف‌ها:</w:t>
+      </w:r>
+    </w:p>
+    <w:p>
+      <w:pPr>
+        <w:ind w:firstLine="284"/>
+        <w:jc w:val="both"/>
+        <w:rPr>
+          <w:sz w:val="28"/>
+          <w:szCs w:val="28"/>
+        </w:rPr>
+      </w:pPr>
+      <w:r>
+        <w:rPr>
+          <w:sz w:val="28"/>
+          <w:szCs w:val="28"/>
+          <w:rtl/>
+        </w:rPr>
+        <w:t xml:space="preserve">قبل پاراگراف 0 </w:t>
+      </w:r>
+      <w:r>
+        <w:rPr>
+          <w:sz w:val="28"/>
+          <w:szCs w:val="28"/>
+        </w:rPr>
+        <w:t>Points</w:t>
+      </w:r>
+    </w:p>
+    <w:p>
+      <w:pPr>
+        <w:ind w:firstLine="284"/>
+        <w:jc w:val="both"/>
+        <w:rPr>
+          <w:sz w:val="28"/>
+          <w:szCs w:val="28"/>
+        </w:rPr>
+      </w:pPr>
+      <w:r>
+        <w:rPr>
+          <w:sz w:val="28"/>
+          <w:szCs w:val="28"/>
+          <w:rtl/>
+        </w:rPr>
+        <w:t xml:space="preserve">بعد پاراگراف 10 </w:t>
+      </w:r>
+      <w:r>
+        <w:rPr>
+          <w:sz w:val="28"/>
+          <w:szCs w:val="28"/>
+        </w:rPr>
+        <w:t>Points</w:t>
+      </w:r>
+    </w:p>
+    <w:p>
+      <w:pPr>
+        <w:jc w:val="both"/>
+        <w:rPr>
+          <w:sz w:val="28"/>
+          <w:szCs w:val="28"/>
+        </w:rPr>
+      </w:pPr>
+      <w:r>
+        <w:rPr>
+          <w:sz w:val="28"/>
+          <w:szCs w:val="28"/>
+          <w:rtl/>
+        </w:rPr>
+        <w:t xml:space="preserve">تورفتگی سطر اوّل: 0.5 </w:t>
+      </w:r>
+      <w:r>
+        <w:rPr>
+          <w:sz w:val="28"/>
+          <w:szCs w:val="28"/>
+        </w:rPr>
+        <w:t>cm</w:t>
+      </w:r>
+    </w:p>
+    <w:p>
+      <w:pPr>
+        <w:jc w:val="both"/>
+        <w:rPr>
+          <w:sz w:val="28"/>
+          <w:szCs w:val="28"/>
+        </w:rPr>
+      </w:pPr>
+      <w:r>
+        <w:rPr>
+          <w:sz w:val="28"/>
+          <w:szCs w:val="28"/>
+          <w:rtl/>
+        </w:rPr>
+        <w:t xml:space="preserve">تصاویر و شکل‌ها به صورت </w:t>
+      </w:r>
+      <w:r>
+        <w:rPr>
+          <w:sz w:val="28"/>
+          <w:szCs w:val="28"/>
+        </w:rPr>
+        <w:t>in line with text</w:t>
+      </w:r>
+      <w:r>
+        <w:rPr>
+          <w:sz w:val="28"/>
+          <w:szCs w:val="28"/>
+          <w:rtl/>
+        </w:rPr>
+        <w:t xml:space="preserve"> باشند (هیچ متنی کنار شکل و تصویر نباشد) و زیرنویس‌شان با قلم </w:t>
+      </w:r>
+      <w:r>
+        <w:rPr>
+          <w:sz w:val="28"/>
+          <w:szCs w:val="28"/>
+        </w:rPr>
+        <w:t>B Zar</w:t>
+      </w:r>
+      <w:r>
+        <w:rPr>
+          <w:sz w:val="28"/>
+          <w:szCs w:val="28"/>
+          <w:rtl/>
+        </w:rPr>
+        <w:t xml:space="preserve"> و اندازة 13 و به صورت وسط‌چین باشد و شماره بخورند.</w:t>
+      </w:r>
+    </w:p>
+    <w:p>
+      <w:pPr>
+        <w:jc w:val="both"/>
+        <w:rPr>
+          <w:sz w:val="28"/>
+          <w:szCs w:val="28"/>
+        </w:rPr>
+      </w:pPr>
+      <w:r>
+        <w:rPr>
+          <w:sz w:val="28"/>
+          <w:szCs w:val="28"/>
+          <w:rtl/>
+        </w:rPr>
+        <w:t xml:space="preserve">جداول به صورت شماره‌دار باشند و توضیح‌شان بالای جدول با قلم </w:t>
+      </w:r>
+      <w:r>
+        <w:rPr>
+          <w:sz w:val="28"/>
+          <w:szCs w:val="28"/>
+        </w:rPr>
+        <w:t>B Zar</w:t>
+      </w:r>
+      <w:r>
+        <w:rPr>
+          <w:sz w:val="28"/>
+          <w:szCs w:val="28"/>
+          <w:rtl/>
+        </w:rPr>
+        <w:t xml:space="preserve"> و اندازة 13 و به صورت وسط‌چین باشد. در تنظیمات جدول </w:t>
+      </w:r>
+      <w:r>
+        <w:rPr>
+          <w:sz w:val="28"/>
+          <w:szCs w:val="28"/>
+        </w:rPr>
+        <w:t>text wrapping: None</w:t>
+      </w:r>
+      <w:r>
+        <w:rPr>
+          <w:sz w:val="28"/>
+          <w:szCs w:val="28"/>
+          <w:rtl/>
+        </w:rPr>
+        <w:t xml:space="preserve"> را انتخاب کنید (هیچ متنی کنار جدول نباشد).</w:t>
+      </w:r>
+    </w:p>
+    <w:p>
+      <w:pPr>
+        <w:rPr>
+          <w:sz w:val="28"/>
+          <w:szCs w:val="28"/>
+        </w:rPr>
+      </w:pPr>
+    </w:p>
+    <w:p>
+      <w:pPr>
+        <w:jc w:val="both"/>
+        <w:rPr>
+          <w:b/>
+          <w:sz w:val="28"/>
+          <w:szCs w:val="28"/>
+        </w:rPr>
+      </w:pPr>
+      <w:r>
+        <w:rPr>
+          <w:b/>
+          <w:sz w:val="28"/>
+          <w:szCs w:val="28"/>
+          <w:rtl/>
+        </w:rPr>
+        <w:t>2-1 نوآوری و کارهای مشابه</w:t>
+      </w:r>
+    </w:p>
+    <w:p>
+      <w:pPr>
+        <w:ind w:firstLine="284"/>
+        <w:jc w:val="both"/>
+        <w:rPr>
+          <w:sz w:val="28"/>
+          <w:szCs w:val="28"/>
+        </w:rPr>
+      </w:pPr>
+      <w:r>
+        <w:rPr>
+          <w:sz w:val="28"/>
+          <w:szCs w:val="28"/>
+          <w:rtl/>
+        </w:rPr>
+        <w:t xml:space="preserve">متن با قلم </w:t>
+      </w:r>
+      <w:r>
+        <w:rPr>
+          <w:sz w:val="28"/>
+          <w:szCs w:val="28"/>
+        </w:rPr>
+        <w:t>B Zar</w:t>
+      </w:r>
+      <w:r>
+        <w:rPr>
+          <w:sz w:val="28"/>
+          <w:szCs w:val="28"/>
+          <w:rtl/>
+        </w:rPr>
+        <w:t xml:space="preserve"> و با اندازه 14 و در قالب و با تنظیمات همین پاراگراف نوشته شود (می‌توانید متن را در ابتدای این پاراگراف تایپ کنید و سپس این توضیحات را حذف نمایید و با </w:t>
+      </w:r>
+      <w:r>
+        <w:rPr>
+          <w:sz w:val="28"/>
+          <w:szCs w:val="28"/>
+        </w:rPr>
+        <w:t>Enter</w:t>
+      </w:r>
+      <w:r>
+        <w:rPr>
+          <w:sz w:val="28"/>
+          <w:szCs w:val="28"/>
+          <w:rtl/>
+        </w:rPr>
+        <w:t xml:space="preserve"> زدن پاراگراف‌های بعدی را با همین تنظیمات تولید کنید):</w:t>
+      </w:r>
+    </w:p>
+    <w:p>
+      <w:pPr>
+        <w:jc w:val="both"/>
+        <w:rPr>
+          <w:sz w:val="28"/>
+          <w:szCs w:val="28"/>
+        </w:rPr>
+      </w:pPr>
+      <w:r>
+        <w:rPr>
+          <w:sz w:val="28"/>
+          <w:szCs w:val="28"/>
+        </w:rPr>
+        <w:t>Justify Low</w:t>
+      </w:r>
+    </w:p>
+    <w:p>
+      <w:pPr>
+        <w:jc w:val="both"/>
+        <w:rPr>
+          <w:sz w:val="28"/>
+          <w:szCs w:val="28"/>
+        </w:rPr>
+      </w:pPr>
+      <w:r>
+        <w:rPr>
+          <w:sz w:val="28"/>
+          <w:szCs w:val="28"/>
+          <w:rtl/>
+        </w:rPr>
+        <w:t xml:space="preserve">فاصله بین سطرها </w:t>
+      </w:r>
+      <w:r>
+        <w:rPr>
+          <w:sz w:val="28"/>
+          <w:szCs w:val="28"/>
+        </w:rPr>
+        <w:t>At Least 29points</w:t>
+      </w:r>
+    </w:p>
+    <w:p>
+      <w:pPr>
+        <w:jc w:val="both"/>
+        <w:rPr>
+          <w:sz w:val="28"/>
+          <w:szCs w:val="28"/>
+        </w:rPr>
+      </w:pPr>
+      <w:r>
+        <w:rPr>
+          <w:sz w:val="28"/>
+          <w:szCs w:val="28"/>
+          <w:rtl/>
+        </w:rPr>
+        <w:t>فاصله بین پاراگراف‌ها:</w:t>
+      </w:r>
+    </w:p>
+    <w:p>
+      <w:pPr>
+        <w:ind w:firstLine="284"/>
+        <w:jc w:val="both"/>
+        <w:rPr>
+          <w:sz w:val="28"/>
+          <w:szCs w:val="28"/>
+        </w:rPr>
+      </w:pPr>
+      <w:r>
+        <w:rPr>
+          <w:sz w:val="28"/>
+          <w:szCs w:val="28"/>
+          <w:rtl/>
+        </w:rPr>
+        <w:t xml:space="preserve">قبل پاراگراف 0 </w:t>
+      </w:r>
+      <w:r>
+        <w:rPr>
+          <w:sz w:val="28"/>
+          <w:szCs w:val="28"/>
+        </w:rPr>
+        <w:t>Points</w:t>
+      </w:r>
+    </w:p>
+    <w:p>
+      <w:pPr>
+        <w:ind w:firstLine="284"/>
+        <w:jc w:val="both"/>
+        <w:rPr>
+          <w:sz w:val="28"/>
+          <w:szCs w:val="28"/>
+        </w:rPr>
+      </w:pPr>
+      <w:r>
+        <w:rPr>
+          <w:sz w:val="28"/>
+          <w:szCs w:val="28"/>
+          <w:rtl/>
+        </w:rPr>
+        <w:t xml:space="preserve">بعد پاراگراف 10 </w:t>
+      </w:r>
+      <w:r>
+        <w:rPr>
+          <w:sz w:val="28"/>
+          <w:szCs w:val="28"/>
+        </w:rPr>
+        <w:t>Points</w:t>
+      </w:r>
+    </w:p>
+    <w:p>
+      <w:pPr>
+        <w:jc w:val="both"/>
+        <w:rPr>
+          <w:sz w:val="28"/>
+          <w:szCs w:val="28"/>
+        </w:rPr>
+      </w:pPr>
+      <w:r>
+        <w:rPr>
+          <w:sz w:val="28"/>
+          <w:szCs w:val="28"/>
+          <w:rtl/>
+        </w:rPr>
+        <w:t xml:space="preserve">تورفتگی سطر اوّل: 0.5 </w:t>
+      </w:r>
+      <w:r>
+        <w:rPr>
+          <w:sz w:val="28"/>
+          <w:szCs w:val="28"/>
+        </w:rPr>
+        <w:t>cm</w:t>
+      </w:r>
+    </w:p>
+    <w:p>
+      <w:pPr>
+        <w:jc w:val="both"/>
+        <w:rPr>
+          <w:sz w:val="28"/>
+          <w:szCs w:val="28"/>
+        </w:rPr>
+      </w:pPr>
+      <w:r>
+        <w:rPr>
+          <w:sz w:val="28"/>
+          <w:szCs w:val="28"/>
+          <w:rtl/>
+        </w:rPr>
+        <w:lastRenderedPageBreak/>
+        <w:t xml:space="preserve">تصاویر و شکل‌ها به صورت </w:t>
+      </w:r>
+      <w:r>
+        <w:rPr>
+          <w:sz w:val="28"/>
+          <w:szCs w:val="28"/>
+        </w:rPr>
+        <w:t>in line with text</w:t>
+      </w:r>
+      <w:r>
+        <w:rPr>
+          <w:sz w:val="28"/>
+          <w:szCs w:val="28"/>
+          <w:rtl/>
+        </w:rPr>
+        <w:t xml:space="preserve"> باشند (هیچ متنی کنار شکل و تصویر نباشد) و زیرنویس‌شان با قلم </w:t>
+      </w:r>
+      <w:r>
+        <w:rPr>
+          <w:sz w:val="28"/>
+          <w:szCs w:val="28"/>
+        </w:rPr>
+        <w:t>B Zar</w:t>
+      </w:r>
+      <w:r>
+        <w:rPr>
+          <w:sz w:val="28"/>
+          <w:szCs w:val="28"/>
+          <w:rtl/>
+        </w:rPr>
+        <w:t xml:space="preserve"> و اندازة 13 و به صورت وسط‌چین باشد و شماره بخورند.</w:t>
+      </w:r>
+    </w:p>
+    <w:p>
+      <w:pPr>
+        <w:jc w:val="both"/>
+        <w:rPr>
+          <w:sz w:val="28"/>
+          <w:szCs w:val="28"/>
+        </w:rPr>
+      </w:pPr>
+      <w:r>
+        <w:rPr>
+          <w:sz w:val="28"/>
+          <w:szCs w:val="28"/>
+          <w:rtl/>
+        </w:rPr>
+        <w:t xml:space="preserve">جداول به صورت شماره‌دار باشند و توضیح‌شان بالای جدول با قلم </w:t>
+      </w:r>
+      <w:r>
+        <w:rPr>
+          <w:sz w:val="28"/>
+          <w:szCs w:val="28"/>
+        </w:rPr>
+        <w:t>B Zar</w:t>
+      </w:r>
+      <w:r>
+        <w:rPr>
+          <w:sz w:val="28"/>
+          <w:szCs w:val="28"/>
+          <w:rtl/>
+        </w:rPr>
+        <w:t xml:space="preserve"> و اندازة 13 و به صورت وسط‌چین باشد. در تنظیمات جدول </w:t>
+      </w:r>
+      <w:r>
+        <w:rPr>
+          <w:sz w:val="28"/>
+          <w:szCs w:val="28"/>
+        </w:rPr>
+        <w:t>text wrapping: None</w:t>
+      </w:r>
+      <w:r>
+        <w:rPr>
+          <w:sz w:val="28"/>
+          <w:szCs w:val="28"/>
+          <w:rtl/>
+        </w:rPr>
+        <w:t xml:space="preserve"> را انتخاب کنید (هیچ متنی کنار جدول نباشد).</w:t>
+      </w:r>
+    </w:p>
+    <w:p>
+      <w:pPr>
+        <w:rPr>
+          <w:sz w:val="28"/>
+          <w:szCs w:val="28"/>
+        </w:rPr>
+      </w:pPr>
+      <w:r>
+        <w:br w:type="page"/>
+      </w:r>
+    </w:p>
+    <w:p>
+      <w:pPr>
+        <w:jc w:val="center"/>
         <w:rPr>
           <w:sz w:val="40"/>
           <w:szCs w:val="40"/>
-          <w:rtl/>
-        </w:rPr>
-        <w:t>اوّل: مقدّمه</w:t>
-      </w:r>
-    </w:p>
-    <w:p>
-      <w:pPr>
-        <w:jc w:val="both"/>
-        <w:rPr>
-          <w:b/>
-          <w:sz w:val="28"/>
-          <w:szCs w:val="28"/>
-        </w:rPr>
-      </w:pPr>
-      <w:r>
-        <w:rPr>
-          <w:b/>
-          <w:sz w:val="28"/>
-          <w:szCs w:val="28"/>
-          <w:rtl/>
-        </w:rPr>
-        <w:t>1-1 اهمّیت کار</w:t>
+        </w:rPr>
+      </w:pPr>
+      <w:r>
+        <w:rPr>
+          <w:sz w:val="40"/>
+          <w:szCs w:val="40"/>
+          <w:rtl/>
+        </w:rPr>
+        <w:lastRenderedPageBreak/>
+        <w:t>فصل دوم: بخش تجربی</w:t>
+      </w:r>
+    </w:p>
+    <w:p>
+      <w:pPr>
+        <w:jc w:val="center"/>
+        <w:rPr>
+          <w:sz w:val="40"/>
+          <w:szCs w:val="40"/>
+        </w:rPr>
+      </w:pPr>
+    </w:p>
+    <w:p>
+      <w:pPr>
+        <w:rPr>
+          <w:sz w:val="28"/>
+          <w:szCs w:val="28"/>
+        </w:rPr>
+      </w:pPr>
+      <w:r>
+        <w:rPr>
+          <w:sz w:val="28"/>
+          <w:szCs w:val="28"/>
+          <w:rtl/>
+        </w:rPr>
+        <w:t>1-2 روش کار</w:t>
+      </w:r>
+    </w:p>
+    <w:p>
+      <w:pPr>
+        <w:rPr>
+          <w:sz w:val="28"/>
+          <w:szCs w:val="28"/>
+          <w:shd w:val="clear" w:color="auto" w:fill="FF9900"/>
+        </w:rPr>
+      </w:pPr>
+      <w:r>
+        <w:rPr>
+          <w:sz w:val="28"/>
+          <w:szCs w:val="28"/>
+          <w:shd w:val="clear" w:color="auto" w:fill="FF9900"/>
+          <w:rtl/>
+        </w:rPr>
+        <w:t>توضیحات روند پروژه و یادگیری ها و المان های استفاده شده در پروژه در این بخش داده خواهد شد.</w:t>
       </w:r>
     </w:p>
     <w:p>
@@ -572,39 +1253,15 @@
           <w:sz w:val="28"/>
           <w:szCs w:val="28"/>
         </w:rPr>
-        <w:t xml:space="preserve">B </w:t>
-      </w:r>
-      <w:proofErr w:type="spellStart"/>
-      <w:r>
-        <w:rPr>
-          <w:sz w:val="28"/>
-          <w:szCs w:val="28"/>
-        </w:rPr>
-        <w:t>Zar</w:t>
-      </w:r>
-      <w:proofErr w:type="spellEnd"/>
-      <w:r>
-        <w:rPr>
-          <w:sz w:val="28"/>
-          <w:szCs w:val="28"/>
-          <w:rtl/>
-        </w:rPr>
-        <w:t xml:space="preserve"> و با اندازه 14 و در قالب و با تنظیمات همین پاراگراف نوشته شود (می‌توانید متن را در ابتدای این پاراگراف تایپ کنید و سپس این توضیحات را حذف نمایید و با </w:t>
-      </w:r>
-      <w:r>
-        <w:rPr>
-          <w:sz w:val="28"/>
-          <w:szCs w:val="28"/>
-        </w:rPr>
-        <w:t>Enter</w:t>
-      </w:r>
-      <w:r>
-        <w:rPr>
-          <w:sz w:val="28"/>
-          <w:szCs w:val="28"/>
-          <w:rtl/>
-        </w:rPr>
-        <w:t xml:space="preserve"> زدن پاراگراف‌های بعدی را با همین تنظیمات تولید کنید):</w:t>
+        <w:t>B Zar</w:t>
+      </w:r>
+      <w:r>
+        <w:rPr>
+          <w:sz w:val="28"/>
+          <w:szCs w:val="28"/>
+          <w:rtl/>
+        </w:rPr>
+        <w:t xml:space="preserve"> و با اندازه 14 و در قالب و با تنظیمات همین پاراگراف نوشته شود:</w:t>
       </w:r>
     </w:p>
     <w:p>
@@ -774,32 +1431,15 @@
           <w:sz w:val="28"/>
           <w:szCs w:val="28"/>
         </w:rPr>
-        <w:t xml:space="preserve">B </w:t>
-      </w:r>
-      <w:proofErr w:type="spellStart"/>
-      <w:r>
-        <w:rPr>
-          <w:sz w:val="28"/>
-          <w:szCs w:val="28"/>
-        </w:rPr>
-        <w:t>Zar</w:t>
-      </w:r>
-      <w:proofErr w:type="spellEnd"/>
-      <w:r>
-        <w:rPr>
-          <w:sz w:val="28"/>
-          <w:szCs w:val="28"/>
-          <w:rtl/>
-        </w:rPr>
-        <w:t xml:space="preserve"> و اندازة</w:t>
-      </w:r>
-      <w:r>
-        <w:rPr>
-          <w:sz w:val="28"/>
-          <w:szCs w:val="28"/>
-          <w:rtl/>
-        </w:rPr>
-        <w:t xml:space="preserve"> 13 و به صورت وسط‌چین باشد و شماره بخورند.</w:t>
+        <w:t>B Zar</w:t>
+      </w:r>
+      <w:r>
+        <w:rPr>
+          <w:sz w:val="28"/>
+          <w:szCs w:val="28"/>
+          <w:rtl/>
+        </w:rPr>
+        <w:t xml:space="preserve"> و اندازة 13 و به صورت وسط‌چین باشد و شماره بخورند.</w:t>
       </w:r>
     </w:p>
     <w:p>
@@ -823,17 +1463,8 @@
           <w:sz w:val="28"/>
           <w:szCs w:val="28"/>
         </w:rPr>
-        <w:t xml:space="preserve">B </w:t>
-      </w:r>
-      <w:proofErr w:type="spellStart"/>
-      <w:r>
-        <w:rPr>
-          <w:sz w:val="28"/>
-          <w:szCs w:val="28"/>
-        </w:rPr>
-        <w:t>Zar</w:t>
-      </w:r>
-      <w:proofErr w:type="spellEnd"/>
+        <w:t>B Zar</w:t>
+      </w:r>
       <w:r>
         <w:rPr>
           <w:sz w:val="28"/>
@@ -860,29 +1491,45 @@
     </w:p>
     <w:p>
       <w:pPr>
-        <w:rPr>
-          <w:sz w:val="28"/>
-          <w:szCs w:val="28"/>
-        </w:rPr>
-      </w:pPr>
-    </w:p>
-    <w:p>
-      <w:pPr>
-        <w:jc w:val="both"/>
-        <w:rPr>
-          <w:b/>
-          <w:sz w:val="28"/>
-          <w:szCs w:val="28"/>
-        </w:rPr>
-      </w:pPr>
-      <w:r>
-        <w:rPr>
-          <w:b/>
-          <w:sz w:val="28"/>
-          <w:szCs w:val="28"/>
-          <w:rtl/>
-        </w:rPr>
-        <w:t>2-1 نوآوری و کارهای مشابه</w:t>
+        <w:jc w:val="both"/>
+        <w:rPr>
+          <w:sz w:val="28"/>
+          <w:szCs w:val="28"/>
+        </w:rPr>
+      </w:pPr>
+    </w:p>
+    <w:p>
+      <w:pPr>
+        <w:rPr>
+          <w:sz w:val="28"/>
+          <w:szCs w:val="28"/>
+        </w:rPr>
+      </w:pPr>
+      <w:r>
+        <w:rPr>
+          <w:sz w:val="28"/>
+          <w:szCs w:val="28"/>
+          <w:rtl/>
+        </w:rPr>
+        <w:t>2-2 داده‌های تجربی</w:t>
+      </w:r>
+    </w:p>
+    <w:p>
+      <w:pPr>
+        <w:rPr>
+          <w:sz w:val="28"/>
+          <w:szCs w:val="28"/>
+          <w:shd w:val="clear" w:color="auto" w:fill="FF9900"/>
+        </w:rPr>
+      </w:pPr>
+      <w:r>
+        <w:rPr>
+          <w:sz w:val="28"/>
+          <w:szCs w:val="28"/>
+          <w:shd w:val="clear" w:color="auto" w:fill="FF9900"/>
+          <w:rtl/>
+        </w:rPr>
+        <w:t>اگر نیاز داشتید میتوانید تعدادی از داده هاییی که در پروژه به دست آورده اید مانند نمودار ها قرار دهید درصورتی که پروژتون داده محور نیست نیاز به نوشتن این بخش نیست</w:t>
       </w:r>
     </w:p>
     <w:p>
@@ -900,54 +1547,22 @@
           <w:szCs w:val="28"/>
           <w:rtl/>
         </w:rPr>
-        <w:t>متن ب</w:t>
-      </w:r>
-      <w:r>
-        <w:rPr>
-          <w:sz w:val="28"/>
-          <w:szCs w:val="28"/>
-          <w:rtl/>
-        </w:rPr>
-        <w:t xml:space="preserve">ا قلم </w:t>
-      </w:r>
-      <w:r>
-        <w:rPr>
-          <w:sz w:val="28"/>
-          <w:szCs w:val="28"/>
-        </w:rPr>
-        <w:t xml:space="preserve">B </w:t>
-      </w:r>
-      <w:proofErr w:type="spellStart"/>
-      <w:r>
-        <w:rPr>
-          <w:sz w:val="28"/>
-          <w:szCs w:val="28"/>
-        </w:rPr>
-        <w:t>Zar</w:t>
-      </w:r>
-      <w:proofErr w:type="spellEnd"/>
-      <w:r>
-        <w:rPr>
-          <w:sz w:val="28"/>
-          <w:szCs w:val="28"/>
-          <w:rtl/>
-        </w:rPr>
-        <w:t xml:space="preserve"> و با اندازه 14 و در قالب و با تنظیمات همین پاراگراف نوشته شود (می‌توانید متن را در ابتدای این پاراگراف تایپ کنید و سپس این توضیحات را حذف نمایید و با </w:t>
-      </w:r>
-      <w:r>
-        <w:rPr>
-          <w:sz w:val="28"/>
-          <w:szCs w:val="28"/>
-        </w:rPr>
-        <w:t>Enter</w:t>
-      </w:r>
-      <w:r>
-        <w:rPr>
-          <w:sz w:val="28"/>
-          <w:szCs w:val="28"/>
-          <w:rtl/>
-        </w:rPr>
-        <w:t xml:space="preserve"> زدن پاراگراف‌های بعدی را با همین تنظیمات تولید کنید):</w:t>
+        <w:t xml:space="preserve">متن با قلم </w:t>
+      </w:r>
+      <w:r>
+        <w:rPr>
+          <w:sz w:val="28"/>
+          <w:szCs w:val="28"/>
+        </w:rPr>
+        <w:t>B Zar</w:t>
+      </w:r>
+      <w:r>
+        <w:rPr>
+          <w:sz w:val="28"/>
+          <w:szCs w:val="28"/>
+          <w:rtl/>
+        </w:rPr>
+        <w:t xml:space="preserve"> و با اندازه 14 و در قالب و با تنظیمات همین پاراگراف نوشته شود:</w:t>
       </w:r>
     </w:p>
     <w:p>
@@ -987,14 +1602,652 @@
           <w:sz w:val="28"/>
           <w:szCs w:val="28"/>
         </w:rPr>
-        <w:t xml:space="preserve">At </w:t>
-      </w:r>
-      <w:r>
-        <w:rPr>
-          <w:sz w:val="28"/>
-          <w:szCs w:val="28"/>
-        </w:rPr>
-        <w:t>Least 29points</w:t>
+        <w:t>At Least 29points</w:t>
+      </w:r>
+    </w:p>
+    <w:p>
+      <w:pPr>
+        <w:jc w:val="both"/>
+        <w:rPr>
+          <w:sz w:val="28"/>
+          <w:szCs w:val="28"/>
+        </w:rPr>
+      </w:pPr>
+      <w:r>
+        <w:rPr>
+          <w:sz w:val="28"/>
+          <w:szCs w:val="28"/>
+          <w:rtl/>
+        </w:rPr>
+        <w:t>فاصله بین پاراگراف‌ها:</w:t>
+      </w:r>
+    </w:p>
+    <w:p>
+      <w:pPr>
+        <w:ind w:firstLine="284"/>
+        <w:jc w:val="both"/>
+        <w:rPr>
+          <w:sz w:val="28"/>
+          <w:szCs w:val="28"/>
+        </w:rPr>
+      </w:pPr>
+      <w:r>
+        <w:rPr>
+          <w:sz w:val="28"/>
+          <w:szCs w:val="28"/>
+          <w:rtl/>
+        </w:rPr>
+        <w:t xml:space="preserve">قبل پاراگراف 0 </w:t>
+      </w:r>
+      <w:r>
+        <w:rPr>
+          <w:sz w:val="28"/>
+          <w:szCs w:val="28"/>
+        </w:rPr>
+        <w:t>Points</w:t>
+      </w:r>
+    </w:p>
+    <w:p>
+      <w:pPr>
+        <w:ind w:firstLine="284"/>
+        <w:jc w:val="both"/>
+        <w:rPr>
+          <w:sz w:val="28"/>
+          <w:szCs w:val="28"/>
+        </w:rPr>
+      </w:pPr>
+      <w:r>
+        <w:rPr>
+          <w:sz w:val="28"/>
+          <w:szCs w:val="28"/>
+          <w:rtl/>
+        </w:rPr>
+        <w:lastRenderedPageBreak/>
+        <w:t xml:space="preserve">بعد پاراگراف 10 </w:t>
+      </w:r>
+      <w:r>
+        <w:rPr>
+          <w:sz w:val="28"/>
+          <w:szCs w:val="28"/>
+        </w:rPr>
+        <w:t>Points</w:t>
+      </w:r>
+    </w:p>
+    <w:p>
+      <w:pPr>
+        <w:jc w:val="both"/>
+        <w:rPr>
+          <w:sz w:val="28"/>
+          <w:szCs w:val="28"/>
+        </w:rPr>
+      </w:pPr>
+      <w:r>
+        <w:rPr>
+          <w:sz w:val="28"/>
+          <w:szCs w:val="28"/>
+          <w:rtl/>
+        </w:rPr>
+        <w:t xml:space="preserve">تورفتگی سطر اوّل: 0.5 </w:t>
+      </w:r>
+      <w:r>
+        <w:rPr>
+          <w:sz w:val="28"/>
+          <w:szCs w:val="28"/>
+        </w:rPr>
+        <w:t>cm</w:t>
+      </w:r>
+    </w:p>
+    <w:p>
+      <w:pPr>
+        <w:jc w:val="both"/>
+        <w:rPr>
+          <w:sz w:val="28"/>
+          <w:szCs w:val="28"/>
+        </w:rPr>
+      </w:pPr>
+      <w:r>
+        <w:rPr>
+          <w:sz w:val="28"/>
+          <w:szCs w:val="28"/>
+          <w:rtl/>
+        </w:rPr>
+        <w:t xml:space="preserve">تصاویر و شکل‌ها به صورت </w:t>
+      </w:r>
+      <w:r>
+        <w:rPr>
+          <w:sz w:val="28"/>
+          <w:szCs w:val="28"/>
+        </w:rPr>
+        <w:t>in line with text</w:t>
+      </w:r>
+      <w:r>
+        <w:rPr>
+          <w:sz w:val="28"/>
+          <w:szCs w:val="28"/>
+          <w:rtl/>
+        </w:rPr>
+        <w:t xml:space="preserve"> باشند (هیچ متنی کنار شکل و تصویر نباشد) و زیرنویس‌شان با قلم </w:t>
+      </w:r>
+      <w:r>
+        <w:rPr>
+          <w:sz w:val="28"/>
+          <w:szCs w:val="28"/>
+        </w:rPr>
+        <w:t>B Zar</w:t>
+      </w:r>
+      <w:r>
+        <w:rPr>
+          <w:sz w:val="28"/>
+          <w:szCs w:val="28"/>
+          <w:rtl/>
+        </w:rPr>
+        <w:t xml:space="preserve"> و اندازة 13 و به صورت وسط‌چین باشد و شماره بخورند.</w:t>
+      </w:r>
+    </w:p>
+    <w:p>
+      <w:pPr>
+        <w:jc w:val="both"/>
+        <w:rPr>
+          <w:sz w:val="28"/>
+          <w:szCs w:val="28"/>
+        </w:rPr>
+      </w:pPr>
+      <w:r>
+        <w:rPr>
+          <w:sz w:val="28"/>
+          <w:szCs w:val="28"/>
+          <w:rtl/>
+        </w:rPr>
+        <w:t xml:space="preserve">جداول به صورت شماره‌دار باشند و توضیح‌شان بالای جدول با قلم </w:t>
+      </w:r>
+      <w:r>
+        <w:rPr>
+          <w:sz w:val="28"/>
+          <w:szCs w:val="28"/>
+        </w:rPr>
+        <w:t>B Zar</w:t>
+      </w:r>
+      <w:r>
+        <w:rPr>
+          <w:sz w:val="28"/>
+          <w:szCs w:val="28"/>
+          <w:rtl/>
+        </w:rPr>
+        <w:t xml:space="preserve"> و اندازة 13 و به صورت وسط‌چین باشد. در تنظیمات جدول </w:t>
+      </w:r>
+      <w:r>
+        <w:rPr>
+          <w:sz w:val="28"/>
+          <w:szCs w:val="28"/>
+        </w:rPr>
+        <w:t>text wrapping: None</w:t>
+      </w:r>
+      <w:r>
+        <w:rPr>
+          <w:sz w:val="28"/>
+          <w:szCs w:val="28"/>
+          <w:rtl/>
+        </w:rPr>
+        <w:t xml:space="preserve"> را انتخاب کنید (هیچ متنی کنار جدول نباشد).</w:t>
+      </w:r>
+    </w:p>
+    <w:p>
+      <w:pPr>
+        <w:jc w:val="both"/>
+        <w:rPr>
+          <w:sz w:val="28"/>
+          <w:szCs w:val="28"/>
+        </w:rPr>
+      </w:pPr>
+      <w:r>
+        <w:br w:type="page"/>
+      </w:r>
+    </w:p>
+    <w:p>
+      <w:pPr>
+        <w:jc w:val="center"/>
+        <w:rPr>
+          <w:sz w:val="40"/>
+          <w:szCs w:val="40"/>
+        </w:rPr>
+      </w:pPr>
+      <w:r>
+        <w:rPr>
+          <w:sz w:val="40"/>
+          <w:szCs w:val="40"/>
+          <w:rtl/>
+        </w:rPr>
+        <w:lastRenderedPageBreak/>
+        <w:t>فصل سوم: نتایج و نتیجه‌گیری</w:t>
+      </w:r>
+    </w:p>
+    <w:p>
+      <w:pPr>
+        <w:rPr>
+          <w:sz w:val="28"/>
+          <w:szCs w:val="28"/>
+        </w:rPr>
+      </w:pPr>
+      <w:r>
+        <w:rPr>
+          <w:sz w:val="28"/>
+          <w:szCs w:val="28"/>
+          <w:rtl/>
+        </w:rPr>
+        <w:t>1-3 بررسی نتایج پژوهش</w:t>
+      </w:r>
+    </w:p>
+    <w:p>
+      <w:pPr>
+        <w:ind w:firstLine="284"/>
+        <w:jc w:val="both"/>
+        <w:rPr>
+          <w:sz w:val="28"/>
+          <w:szCs w:val="28"/>
+        </w:rPr>
+      </w:pPr>
+      <w:r>
+        <w:rPr>
+          <w:sz w:val="28"/>
+          <w:szCs w:val="28"/>
+          <w:highlight w:val="yellow"/>
+          <w:rtl/>
+        </w:rPr>
+        <w:t xml:space="preserve">اینجا باید حتماً با نتایج کارهای گذشتگان </w:t>
+      </w:r>
+      <w:r>
+        <w:rPr>
+          <w:sz w:val="28"/>
+          <w:szCs w:val="28"/>
+          <w:highlight w:val="yellow"/>
+          <w:u w:val="single"/>
+          <w:rtl/>
+        </w:rPr>
+        <w:t>هم</w:t>
+      </w:r>
+      <w:r>
+        <w:rPr>
+          <w:sz w:val="28"/>
+          <w:szCs w:val="28"/>
+          <w:highlight w:val="yellow"/>
+          <w:rtl/>
+        </w:rPr>
+        <w:t xml:space="preserve"> مقایسه صورت بگیرد. این مقایسه با خروجی کار های گذشته در این زمینه خواهد بود.</w:t>
+      </w:r>
+    </w:p>
+    <w:p>
+      <w:pPr>
+        <w:ind w:firstLine="284"/>
+        <w:jc w:val="both"/>
+        <w:rPr>
+          <w:sz w:val="28"/>
+          <w:szCs w:val="28"/>
+        </w:rPr>
+      </w:pPr>
+      <w:r>
+        <w:rPr>
+          <w:sz w:val="28"/>
+          <w:szCs w:val="28"/>
+          <w:rtl/>
+        </w:rPr>
+        <w:t xml:space="preserve">متن با قلم </w:t>
+      </w:r>
+      <w:r>
+        <w:rPr>
+          <w:sz w:val="28"/>
+          <w:szCs w:val="28"/>
+        </w:rPr>
+        <w:t>B Zar</w:t>
+      </w:r>
+      <w:r>
+        <w:rPr>
+          <w:sz w:val="28"/>
+          <w:szCs w:val="28"/>
+          <w:rtl/>
+        </w:rPr>
+        <w:t xml:space="preserve"> و با اندازه 14 و در قالب و با تنظیمات همین پاراگراف نوشته شود:</w:t>
+      </w:r>
+    </w:p>
+    <w:p>
+      <w:pPr>
+        <w:jc w:val="both"/>
+        <w:rPr>
+          <w:sz w:val="28"/>
+          <w:szCs w:val="28"/>
+        </w:rPr>
+      </w:pPr>
+      <w:r>
+        <w:rPr>
+          <w:sz w:val="28"/>
+          <w:szCs w:val="28"/>
+        </w:rPr>
+        <w:t>Justify Low</w:t>
+      </w:r>
+    </w:p>
+    <w:p>
+      <w:pPr>
+        <w:jc w:val="both"/>
+        <w:rPr>
+          <w:sz w:val="28"/>
+          <w:szCs w:val="28"/>
+        </w:rPr>
+      </w:pPr>
+      <w:r>
+        <w:rPr>
+          <w:sz w:val="28"/>
+          <w:szCs w:val="28"/>
+          <w:rtl/>
+        </w:rPr>
+        <w:t xml:space="preserve">فاصله بین سطرها </w:t>
+      </w:r>
+      <w:r>
+        <w:rPr>
+          <w:sz w:val="28"/>
+          <w:szCs w:val="28"/>
+        </w:rPr>
+        <w:t>At Least 29points</w:t>
+      </w:r>
+    </w:p>
+    <w:p>
+      <w:pPr>
+        <w:jc w:val="both"/>
+        <w:rPr>
+          <w:sz w:val="28"/>
+          <w:szCs w:val="28"/>
+        </w:rPr>
+      </w:pPr>
+      <w:r>
+        <w:rPr>
+          <w:sz w:val="28"/>
+          <w:szCs w:val="28"/>
+          <w:rtl/>
+        </w:rPr>
+        <w:t>فاصله بین پاراگراف‌ها:</w:t>
+      </w:r>
+    </w:p>
+    <w:p>
+      <w:pPr>
+        <w:ind w:firstLine="284"/>
+        <w:jc w:val="both"/>
+        <w:rPr>
+          <w:sz w:val="28"/>
+          <w:szCs w:val="28"/>
+        </w:rPr>
+      </w:pPr>
+      <w:r>
+        <w:rPr>
+          <w:sz w:val="28"/>
+          <w:szCs w:val="28"/>
+          <w:rtl/>
+        </w:rPr>
+        <w:t xml:space="preserve">قبل پاراگراف 0 </w:t>
+      </w:r>
+      <w:r>
+        <w:rPr>
+          <w:sz w:val="28"/>
+          <w:szCs w:val="28"/>
+        </w:rPr>
+        <w:t>Points</w:t>
+      </w:r>
+    </w:p>
+    <w:p>
+      <w:pPr>
+        <w:ind w:firstLine="284"/>
+        <w:jc w:val="both"/>
+        <w:rPr>
+          <w:sz w:val="28"/>
+          <w:szCs w:val="28"/>
+        </w:rPr>
+      </w:pPr>
+      <w:r>
+        <w:rPr>
+          <w:sz w:val="28"/>
+          <w:szCs w:val="28"/>
+          <w:rtl/>
+        </w:rPr>
+        <w:t xml:space="preserve">بعد پاراگراف 10 </w:t>
+      </w:r>
+      <w:r>
+        <w:rPr>
+          <w:sz w:val="28"/>
+          <w:szCs w:val="28"/>
+        </w:rPr>
+        <w:t>Points</w:t>
+      </w:r>
+    </w:p>
+    <w:p>
+      <w:pPr>
+        <w:jc w:val="both"/>
+        <w:rPr>
+          <w:sz w:val="28"/>
+          <w:szCs w:val="28"/>
+        </w:rPr>
+      </w:pPr>
+      <w:r>
+        <w:rPr>
+          <w:sz w:val="28"/>
+          <w:szCs w:val="28"/>
+          <w:rtl/>
+        </w:rPr>
+        <w:t xml:space="preserve">تورفتگی سطر اوّل: 0.5 </w:t>
+      </w:r>
+      <w:r>
+        <w:rPr>
+          <w:sz w:val="28"/>
+          <w:szCs w:val="28"/>
+        </w:rPr>
+        <w:t>cm</w:t>
+      </w:r>
+    </w:p>
+    <w:p>
+      <w:pPr>
+        <w:jc w:val="both"/>
+        <w:rPr>
+          <w:sz w:val="28"/>
+          <w:szCs w:val="28"/>
+        </w:rPr>
+      </w:pPr>
+      <w:r>
+        <w:rPr>
+          <w:sz w:val="28"/>
+          <w:szCs w:val="28"/>
+          <w:rtl/>
+        </w:rPr>
+        <w:t xml:space="preserve">تصاویر و شکل‌ها به صورت </w:t>
+      </w:r>
+      <w:r>
+        <w:rPr>
+          <w:sz w:val="28"/>
+          <w:szCs w:val="28"/>
+        </w:rPr>
+        <w:t>in line with text</w:t>
+      </w:r>
+      <w:r>
+        <w:rPr>
+          <w:sz w:val="28"/>
+          <w:szCs w:val="28"/>
+          <w:rtl/>
+        </w:rPr>
+        <w:t xml:space="preserve"> باشند (هیچ متنی کنار شکل و تصویر نباشد) و زیرنویس‌شان با قلم </w:t>
+      </w:r>
+      <w:r>
+        <w:rPr>
+          <w:sz w:val="28"/>
+          <w:szCs w:val="28"/>
+        </w:rPr>
+        <w:t>B Zar</w:t>
+      </w:r>
+      <w:r>
+        <w:rPr>
+          <w:sz w:val="28"/>
+          <w:szCs w:val="28"/>
+          <w:rtl/>
+        </w:rPr>
+        <w:t xml:space="preserve"> و اندازة 13 و به صورت وسط‌چین باشد و شماره بخورند.</w:t>
+      </w:r>
+    </w:p>
+    <w:p>
+      <w:pPr>
+        <w:jc w:val="both"/>
+        <w:rPr>
+          <w:sz w:val="28"/>
+          <w:szCs w:val="28"/>
+        </w:rPr>
+      </w:pPr>
+      <w:r>
+        <w:rPr>
+          <w:sz w:val="28"/>
+          <w:szCs w:val="28"/>
+          <w:rtl/>
+        </w:rPr>
+        <w:t xml:space="preserve">جداول به صورت شماره‌دار باشند و توضیح‌شان بالای جدول با قلم </w:t>
+      </w:r>
+      <w:r>
+        <w:rPr>
+          <w:sz w:val="28"/>
+          <w:szCs w:val="28"/>
+        </w:rPr>
+        <w:t>B Zar</w:t>
+      </w:r>
+      <w:r>
+        <w:rPr>
+          <w:sz w:val="28"/>
+          <w:szCs w:val="28"/>
+          <w:rtl/>
+        </w:rPr>
+        <w:t xml:space="preserve"> و اندازة 13 و به صورت وسط‌چین باشد. در تنظیمات جدول </w:t>
+      </w:r>
+      <w:r>
+        <w:rPr>
+          <w:sz w:val="28"/>
+          <w:szCs w:val="28"/>
+        </w:rPr>
+        <w:t>text wrapping: None</w:t>
+      </w:r>
+      <w:r>
+        <w:rPr>
+          <w:sz w:val="28"/>
+          <w:szCs w:val="28"/>
+          <w:rtl/>
+        </w:rPr>
+        <w:t xml:space="preserve"> را انتخاب کنید (هیچ متنی کنار جدول نباشد).</w:t>
+      </w:r>
+    </w:p>
+    <w:p>
+      <w:pPr>
+        <w:jc w:val="both"/>
+        <w:rPr>
+          <w:sz w:val="28"/>
+          <w:szCs w:val="28"/>
+        </w:rPr>
+      </w:pPr>
+    </w:p>
+    <w:p>
+      <w:pPr>
+        <w:rPr>
+          <w:sz w:val="28"/>
+          <w:szCs w:val="28"/>
+        </w:rPr>
+      </w:pPr>
+      <w:r>
+        <w:rPr>
+          <w:sz w:val="28"/>
+          <w:szCs w:val="28"/>
+          <w:rtl/>
+        </w:rPr>
+        <w:t>2-3 نتیجه‌گیری</w:t>
+      </w:r>
+    </w:p>
+    <w:p>
+      <w:pPr>
+        <w:ind w:firstLine="284"/>
+        <w:jc w:val="both"/>
+        <w:rPr>
+          <w:sz w:val="28"/>
+          <w:szCs w:val="28"/>
+        </w:rPr>
+      </w:pPr>
+      <w:r>
+        <w:rPr>
+          <w:sz w:val="28"/>
+          <w:szCs w:val="28"/>
+          <w:highlight w:val="yellow"/>
+          <w:rtl/>
+        </w:rPr>
+        <w:t>اینجا باید یک جمع بندی در حد دو پاراگراف بیاید درباره خروجی کار و هدفتون از انجام پروژه رو بنویسید</w:t>
+      </w:r>
+    </w:p>
+    <w:p>
+      <w:pPr>
+        <w:ind w:firstLine="284"/>
+        <w:jc w:val="both"/>
+        <w:rPr>
+          <w:sz w:val="28"/>
+          <w:szCs w:val="28"/>
+        </w:rPr>
+      </w:pPr>
+      <w:r>
+        <w:rPr>
+          <w:sz w:val="28"/>
+          <w:szCs w:val="28"/>
+          <w:rtl/>
+        </w:rPr>
+        <w:t xml:space="preserve">متن با قلم </w:t>
+      </w:r>
+      <w:r>
+        <w:rPr>
+          <w:sz w:val="28"/>
+          <w:szCs w:val="28"/>
+        </w:rPr>
+        <w:t>B Zar</w:t>
+      </w:r>
+      <w:r>
+        <w:rPr>
+          <w:sz w:val="28"/>
+          <w:szCs w:val="28"/>
+          <w:rtl/>
+        </w:rPr>
+        <w:t xml:space="preserve"> و با اندازه 14 و در قالب و با تنظیمات همین پاراگراف نوشته شود:</w:t>
+      </w:r>
+    </w:p>
+    <w:p>
+      <w:pPr>
+        <w:jc w:val="both"/>
+        <w:rPr>
+          <w:sz w:val="28"/>
+          <w:szCs w:val="28"/>
+        </w:rPr>
+      </w:pPr>
+      <w:r>
+        <w:rPr>
+          <w:sz w:val="28"/>
+          <w:szCs w:val="28"/>
+        </w:rPr>
+        <w:t>Justify Low</w:t>
+      </w:r>
+    </w:p>
+    <w:p>
+      <w:pPr>
+        <w:jc w:val="both"/>
+        <w:rPr>
+          <w:sz w:val="28"/>
+          <w:szCs w:val="28"/>
+        </w:rPr>
+      </w:pPr>
+      <w:r>
+        <w:rPr>
+          <w:sz w:val="28"/>
+          <w:szCs w:val="28"/>
+          <w:rtl/>
+        </w:rPr>
+        <w:t xml:space="preserve">فاصله بین سطرها </w:t>
+      </w:r>
+      <w:r>
+        <w:rPr>
+          <w:sz w:val="28"/>
+          <w:szCs w:val="28"/>
+        </w:rPr>
+        <w:t>At Least 29points</w:t>
       </w:r>
     </w:p>
     <w:p>
@@ -1125,32 +2378,15 @@
           <w:sz w:val="28"/>
           <w:szCs w:val="28"/>
         </w:rPr>
-        <w:t xml:space="preserve">B </w:t>
-      </w:r>
-      <w:proofErr w:type="spellStart"/>
-      <w:r>
-        <w:rPr>
-          <w:sz w:val="28"/>
-          <w:szCs w:val="28"/>
-        </w:rPr>
-        <w:t>Zar</w:t>
-      </w:r>
-      <w:proofErr w:type="spellEnd"/>
-      <w:r>
-        <w:rPr>
-          <w:sz w:val="28"/>
-          <w:szCs w:val="28"/>
-          <w:rtl/>
-        </w:rPr>
-        <w:t xml:space="preserve"> و اندازة 13 و به صورت وسط‌چین باشد و شم</w:t>
-      </w:r>
-      <w:r>
-        <w:rPr>
-          <w:sz w:val="28"/>
-          <w:szCs w:val="28"/>
-          <w:rtl/>
-        </w:rPr>
-        <w:t>اره بخورند.</w:t>
+        <w:t>B Zar</w:t>
+      </w:r>
+      <w:r>
+        <w:rPr>
+          <w:sz w:val="28"/>
+          <w:szCs w:val="28"/>
+          <w:rtl/>
+        </w:rPr>
+        <w:t xml:space="preserve"> و اندازة 13 و به صورت وسط‌چین باشد و شماره بخورند.</w:t>
       </w:r>
     </w:p>
     <w:p>
@@ -1174,17 +2410,8 @@
           <w:sz w:val="28"/>
           <w:szCs w:val="28"/>
         </w:rPr>
-        <w:t xml:space="preserve">B </w:t>
-      </w:r>
-      <w:proofErr w:type="spellStart"/>
-      <w:r>
-        <w:rPr>
-          <w:sz w:val="28"/>
-          <w:szCs w:val="28"/>
-        </w:rPr>
-        <w:t>Zar</w:t>
-      </w:r>
-      <w:proofErr w:type="spellEnd"/>
+        <w:t>B Zar</w:t>
+      </w:r>
       <w:r>
         <w:rPr>
           <w:sz w:val="28"/>
@@ -1211,9 +2438,11 @@
     </w:p>
     <w:p>
       <w:pPr>
-        <w:rPr>
-          <w:sz w:val="28"/>
-          <w:szCs w:val="28"/>
+        <w:spacing w:after="0"/>
+        <w:jc w:val="center"/>
+        <w:rPr>
+          <w:sz w:val="36"/>
+          <w:szCs w:val="36"/>
         </w:rPr>
       </w:pPr>
       <w:r>
@@ -1223,1470 +2452,11 @@
     <w:p>
       <w:pPr>
         <w:jc w:val="center"/>
+      </w:pPr>
+      <w:r>
         <w:rPr>
           <w:sz w:val="40"/>
           <w:szCs w:val="40"/>
-        </w:rPr>
-      </w:pPr>
-      <w:r>
-        <w:rPr>
-          <w:sz w:val="40"/>
-          <w:szCs w:val="40"/>
-          <w:rtl/>
-        </w:rPr>
-        <w:lastRenderedPageBreak/>
-        <w:t>فصل دوم: بخش تجربی</w:t>
-      </w:r>
-    </w:p>
-    <w:p>
-      <w:pPr>
-        <w:jc w:val="center"/>
-        <w:rPr>
-          <w:sz w:val="40"/>
-          <w:szCs w:val="40"/>
-        </w:rPr>
-      </w:pPr>
-    </w:p>
-    <w:p>
-      <w:pPr>
-        <w:rPr>
-          <w:sz w:val="28"/>
-          <w:szCs w:val="28"/>
-        </w:rPr>
-      </w:pPr>
-      <w:r>
-        <w:rPr>
-          <w:sz w:val="28"/>
-          <w:szCs w:val="28"/>
-          <w:rtl/>
-        </w:rPr>
-        <w:t>1-2 روش کار</w:t>
-      </w:r>
-    </w:p>
-    <w:p>
-      <w:pPr>
-        <w:rPr>
-          <w:sz w:val="28"/>
-          <w:szCs w:val="28"/>
-          <w:shd w:val="clear" w:color="auto" w:fill="FF9900"/>
-        </w:rPr>
-      </w:pPr>
-      <w:r>
-        <w:rPr>
-          <w:sz w:val="28"/>
-          <w:szCs w:val="28"/>
-          <w:shd w:val="clear" w:color="auto" w:fill="FF9900"/>
-          <w:rtl/>
-        </w:rPr>
-        <w:t xml:space="preserve">توضیحات روند پروژه و یادگیری </w:t>
-      </w:r>
-      <w:r>
-        <w:rPr>
-          <w:sz w:val="28"/>
-          <w:szCs w:val="28"/>
-          <w:shd w:val="clear" w:color="auto" w:fill="FF9900"/>
-          <w:rtl/>
-        </w:rPr>
-        <w:t>ها و المان های استفاده شده در پروژه در این بخش داده خواهد شد.</w:t>
-      </w:r>
-    </w:p>
-    <w:p>
-      <w:pPr>
-        <w:ind w:firstLine="284"/>
-        <w:jc w:val="both"/>
-        <w:rPr>
-          <w:sz w:val="28"/>
-          <w:szCs w:val="28"/>
-        </w:rPr>
-      </w:pPr>
-      <w:r>
-        <w:rPr>
-          <w:sz w:val="28"/>
-          <w:szCs w:val="28"/>
-          <w:rtl/>
-        </w:rPr>
-        <w:t xml:space="preserve">متن با قلم </w:t>
-      </w:r>
-      <w:r>
-        <w:rPr>
-          <w:sz w:val="28"/>
-          <w:szCs w:val="28"/>
-        </w:rPr>
-        <w:t xml:space="preserve">B </w:t>
-      </w:r>
-      <w:proofErr w:type="spellStart"/>
-      <w:r>
-        <w:rPr>
-          <w:sz w:val="28"/>
-          <w:szCs w:val="28"/>
-        </w:rPr>
-        <w:t>Zar</w:t>
-      </w:r>
-      <w:proofErr w:type="spellEnd"/>
-      <w:r>
-        <w:rPr>
-          <w:sz w:val="28"/>
-          <w:szCs w:val="28"/>
-          <w:rtl/>
-        </w:rPr>
-        <w:t xml:space="preserve"> و با اندازه 14 و در قالب و با تنظیمات همین پاراگراف نوشته شود:</w:t>
-      </w:r>
-    </w:p>
-    <w:p>
-      <w:pPr>
-        <w:jc w:val="both"/>
-        <w:rPr>
-          <w:sz w:val="28"/>
-          <w:szCs w:val="28"/>
-        </w:rPr>
-      </w:pPr>
-      <w:r>
-        <w:rPr>
-          <w:sz w:val="28"/>
-          <w:szCs w:val="28"/>
-        </w:rPr>
-        <w:t>Justify Low</w:t>
-      </w:r>
-    </w:p>
-    <w:p>
-      <w:pPr>
-        <w:jc w:val="both"/>
-        <w:rPr>
-          <w:sz w:val="28"/>
-          <w:szCs w:val="28"/>
-        </w:rPr>
-      </w:pPr>
-      <w:r>
-        <w:rPr>
-          <w:sz w:val="28"/>
-          <w:szCs w:val="28"/>
-          <w:rtl/>
-        </w:rPr>
-        <w:t xml:space="preserve">فاصله بین سطرها </w:t>
-      </w:r>
-      <w:r>
-        <w:rPr>
-          <w:sz w:val="28"/>
-          <w:szCs w:val="28"/>
-        </w:rPr>
-        <w:t>At Least 29points</w:t>
-      </w:r>
-    </w:p>
-    <w:p>
-      <w:pPr>
-        <w:jc w:val="both"/>
-        <w:rPr>
-          <w:sz w:val="28"/>
-          <w:szCs w:val="28"/>
-        </w:rPr>
-      </w:pPr>
-      <w:r>
-        <w:rPr>
-          <w:sz w:val="28"/>
-          <w:szCs w:val="28"/>
-          <w:rtl/>
-        </w:rPr>
-        <w:t>فاصله بین پاراگراف‌ها:</w:t>
-      </w:r>
-    </w:p>
-    <w:p>
-      <w:pPr>
-        <w:ind w:firstLine="284"/>
-        <w:jc w:val="both"/>
-        <w:rPr>
-          <w:sz w:val="28"/>
-          <w:szCs w:val="28"/>
-        </w:rPr>
-      </w:pPr>
-      <w:r>
-        <w:rPr>
-          <w:sz w:val="28"/>
-          <w:szCs w:val="28"/>
-          <w:rtl/>
-        </w:rPr>
-        <w:t xml:space="preserve">قبل پاراگراف 0 </w:t>
-      </w:r>
-      <w:r>
-        <w:rPr>
-          <w:sz w:val="28"/>
-          <w:szCs w:val="28"/>
-        </w:rPr>
-        <w:t>Points</w:t>
-      </w:r>
-    </w:p>
-    <w:p>
-      <w:pPr>
-        <w:ind w:firstLine="284"/>
-        <w:jc w:val="both"/>
-        <w:rPr>
-          <w:sz w:val="28"/>
-          <w:szCs w:val="28"/>
-        </w:rPr>
-      </w:pPr>
-      <w:r>
-        <w:rPr>
-          <w:sz w:val="28"/>
-          <w:szCs w:val="28"/>
-          <w:rtl/>
-        </w:rPr>
-        <w:t xml:space="preserve">بعد پاراگراف 10 </w:t>
-      </w:r>
-      <w:r>
-        <w:rPr>
-          <w:sz w:val="28"/>
-          <w:szCs w:val="28"/>
-        </w:rPr>
-        <w:t>Points</w:t>
-      </w:r>
-    </w:p>
-    <w:p>
-      <w:pPr>
-        <w:jc w:val="both"/>
-        <w:rPr>
-          <w:sz w:val="28"/>
-          <w:szCs w:val="28"/>
-        </w:rPr>
-      </w:pPr>
-      <w:r>
-        <w:rPr>
-          <w:sz w:val="28"/>
-          <w:szCs w:val="28"/>
-          <w:rtl/>
-        </w:rPr>
-        <w:t xml:space="preserve">تورفتگی سطر اوّل: 0.5 </w:t>
-      </w:r>
-      <w:r>
-        <w:rPr>
-          <w:sz w:val="28"/>
-          <w:szCs w:val="28"/>
-        </w:rPr>
-        <w:t>cm</w:t>
-      </w:r>
-    </w:p>
-    <w:p>
-      <w:pPr>
-        <w:jc w:val="both"/>
-        <w:rPr>
-          <w:sz w:val="28"/>
-          <w:szCs w:val="28"/>
-        </w:rPr>
-      </w:pPr>
-      <w:r>
-        <w:rPr>
-          <w:sz w:val="28"/>
-          <w:szCs w:val="28"/>
-          <w:rtl/>
-        </w:rPr>
-        <w:t xml:space="preserve">تصاویر و شکل‌ها به صورت </w:t>
-      </w:r>
-      <w:r>
-        <w:rPr>
-          <w:sz w:val="28"/>
-          <w:szCs w:val="28"/>
-        </w:rPr>
-        <w:t>in line with text</w:t>
-      </w:r>
-      <w:r>
-        <w:rPr>
-          <w:sz w:val="28"/>
-          <w:szCs w:val="28"/>
-          <w:rtl/>
-        </w:rPr>
-        <w:t xml:space="preserve"> باشند (هیچ متنی کنار شکل و تصویر نباشد) و زیرنویس‌شان با قلم </w:t>
-      </w:r>
-      <w:r>
-        <w:rPr>
-          <w:sz w:val="28"/>
-          <w:szCs w:val="28"/>
-        </w:rPr>
-        <w:t xml:space="preserve">B </w:t>
-      </w:r>
-      <w:proofErr w:type="spellStart"/>
-      <w:r>
-        <w:rPr>
-          <w:sz w:val="28"/>
-          <w:szCs w:val="28"/>
-        </w:rPr>
-        <w:t>Zar</w:t>
-      </w:r>
-      <w:proofErr w:type="spellEnd"/>
-      <w:r>
-        <w:rPr>
-          <w:sz w:val="28"/>
-          <w:szCs w:val="28"/>
-          <w:rtl/>
-        </w:rPr>
-        <w:t xml:space="preserve"> و اندازة 13 و به صورت وسط‌چین باشد و شماره بخورند.</w:t>
-      </w:r>
-    </w:p>
-    <w:p>
-      <w:pPr>
-        <w:jc w:val="both"/>
-        <w:rPr>
-          <w:sz w:val="28"/>
-          <w:szCs w:val="28"/>
-        </w:rPr>
-      </w:pPr>
-      <w:r>
-        <w:rPr>
-          <w:sz w:val="28"/>
-          <w:szCs w:val="28"/>
-          <w:rtl/>
-        </w:rPr>
-        <w:t xml:space="preserve">جداول به صورت شماره‌دار باشند و توضیح‌شان بالای جدول با قلم </w:t>
-      </w:r>
-      <w:r>
-        <w:rPr>
-          <w:sz w:val="28"/>
-          <w:szCs w:val="28"/>
-        </w:rPr>
-        <w:t xml:space="preserve">B </w:t>
-      </w:r>
-      <w:proofErr w:type="spellStart"/>
-      <w:r>
-        <w:rPr>
-          <w:sz w:val="28"/>
-          <w:szCs w:val="28"/>
-        </w:rPr>
-        <w:t>Zar</w:t>
-      </w:r>
-      <w:proofErr w:type="spellEnd"/>
-      <w:r>
-        <w:rPr>
-          <w:sz w:val="28"/>
-          <w:szCs w:val="28"/>
-          <w:rtl/>
-        </w:rPr>
-        <w:t xml:space="preserve"> و اند</w:t>
-      </w:r>
-      <w:r>
-        <w:rPr>
-          <w:sz w:val="28"/>
-          <w:szCs w:val="28"/>
-          <w:rtl/>
-        </w:rPr>
-        <w:t xml:space="preserve">ازة 13 و به صورت وسط‌چین باشد. در تنظیمات جدول </w:t>
-      </w:r>
-      <w:r>
-        <w:rPr>
-          <w:sz w:val="28"/>
-          <w:szCs w:val="28"/>
-        </w:rPr>
-        <w:t>text wrapping: None</w:t>
-      </w:r>
-      <w:r>
-        <w:rPr>
-          <w:sz w:val="28"/>
-          <w:szCs w:val="28"/>
-          <w:rtl/>
-        </w:rPr>
-        <w:t xml:space="preserve"> را انتخاب کنید (هیچ متنی کنار جدول نباشد).</w:t>
-      </w:r>
-    </w:p>
-    <w:p>
-      <w:pPr>
-        <w:jc w:val="both"/>
-        <w:rPr>
-          <w:sz w:val="28"/>
-          <w:szCs w:val="28"/>
-        </w:rPr>
-      </w:pPr>
-    </w:p>
-    <w:p>
-      <w:pPr>
-        <w:rPr>
-          <w:sz w:val="28"/>
-          <w:szCs w:val="28"/>
-        </w:rPr>
-      </w:pPr>
-      <w:r>
-        <w:rPr>
-          <w:sz w:val="28"/>
-          <w:szCs w:val="28"/>
-          <w:rtl/>
-        </w:rPr>
-        <w:t>2-2 داده‌های تجربی</w:t>
-      </w:r>
-    </w:p>
-    <w:p>
-      <w:pPr>
-        <w:rPr>
-          <w:sz w:val="28"/>
-          <w:szCs w:val="28"/>
-          <w:shd w:val="clear" w:color="auto" w:fill="FF9900"/>
-        </w:rPr>
-      </w:pPr>
-      <w:r>
-        <w:rPr>
-          <w:sz w:val="28"/>
-          <w:szCs w:val="28"/>
-          <w:shd w:val="clear" w:color="auto" w:fill="FF9900"/>
-          <w:rtl/>
-        </w:rPr>
-        <w:t xml:space="preserve">اگر نیاز داشتید میتوانید تعدادی از داده هاییی که در پروژه به دست آورده اید مانند نمودار ها قرار دهید درصورتی که پروژتون داده </w:t>
-      </w:r>
-      <w:r>
-        <w:rPr>
-          <w:sz w:val="28"/>
-          <w:szCs w:val="28"/>
-          <w:shd w:val="clear" w:color="auto" w:fill="FF9900"/>
-          <w:rtl/>
-        </w:rPr>
-        <w:t>محور نیست نیاز به نوشتن این بخش نیست</w:t>
-      </w:r>
-    </w:p>
-    <w:p>
-      <w:pPr>
-        <w:ind w:firstLine="284"/>
-        <w:jc w:val="both"/>
-        <w:rPr>
-          <w:sz w:val="28"/>
-          <w:szCs w:val="28"/>
-        </w:rPr>
-      </w:pPr>
-      <w:r>
-        <w:rPr>
-          <w:sz w:val="28"/>
-          <w:szCs w:val="28"/>
-          <w:rtl/>
-        </w:rPr>
-        <w:t xml:space="preserve">متن با قلم </w:t>
-      </w:r>
-      <w:r>
-        <w:rPr>
-          <w:sz w:val="28"/>
-          <w:szCs w:val="28"/>
-        </w:rPr>
-        <w:t xml:space="preserve">B </w:t>
-      </w:r>
-      <w:proofErr w:type="spellStart"/>
-      <w:r>
-        <w:rPr>
-          <w:sz w:val="28"/>
-          <w:szCs w:val="28"/>
-        </w:rPr>
-        <w:t>Zar</w:t>
-      </w:r>
-      <w:proofErr w:type="spellEnd"/>
-      <w:r>
-        <w:rPr>
-          <w:sz w:val="28"/>
-          <w:szCs w:val="28"/>
-          <w:rtl/>
-        </w:rPr>
-        <w:t xml:space="preserve"> و با اندازه 14 و در قالب و با تنظیمات همین پاراگراف نوشته شود:</w:t>
-      </w:r>
-    </w:p>
-    <w:p>
-      <w:pPr>
-        <w:jc w:val="both"/>
-        <w:rPr>
-          <w:sz w:val="28"/>
-          <w:szCs w:val="28"/>
-        </w:rPr>
-      </w:pPr>
-      <w:r>
-        <w:rPr>
-          <w:sz w:val="28"/>
-          <w:szCs w:val="28"/>
-        </w:rPr>
-        <w:t>Justify Low</w:t>
-      </w:r>
-    </w:p>
-    <w:p>
-      <w:pPr>
-        <w:jc w:val="both"/>
-        <w:rPr>
-          <w:sz w:val="28"/>
-          <w:szCs w:val="28"/>
-        </w:rPr>
-      </w:pPr>
-      <w:r>
-        <w:rPr>
-          <w:sz w:val="28"/>
-          <w:szCs w:val="28"/>
-          <w:rtl/>
-        </w:rPr>
-        <w:t xml:space="preserve">فاصله بین سطرها </w:t>
-      </w:r>
-      <w:r>
-        <w:rPr>
-          <w:sz w:val="28"/>
-          <w:szCs w:val="28"/>
-        </w:rPr>
-        <w:t>At Least 29points</w:t>
-      </w:r>
-    </w:p>
-    <w:p>
-      <w:pPr>
-        <w:jc w:val="both"/>
-        <w:rPr>
-          <w:sz w:val="28"/>
-          <w:szCs w:val="28"/>
-        </w:rPr>
-      </w:pPr>
-      <w:r>
-        <w:rPr>
-          <w:sz w:val="28"/>
-          <w:szCs w:val="28"/>
-          <w:rtl/>
-        </w:rPr>
-        <w:t>فاصله بین پاراگراف‌ها:</w:t>
-      </w:r>
-    </w:p>
-    <w:p>
-      <w:pPr>
-        <w:ind w:firstLine="284"/>
-        <w:jc w:val="both"/>
-        <w:rPr>
-          <w:sz w:val="28"/>
-          <w:szCs w:val="28"/>
-        </w:rPr>
-      </w:pPr>
-      <w:r>
-        <w:rPr>
-          <w:sz w:val="28"/>
-          <w:szCs w:val="28"/>
-          <w:rtl/>
-        </w:rPr>
-        <w:t xml:space="preserve">قبل پاراگراف 0 </w:t>
-      </w:r>
-      <w:r>
-        <w:rPr>
-          <w:sz w:val="28"/>
-          <w:szCs w:val="28"/>
-        </w:rPr>
-        <w:t>Points</w:t>
-      </w:r>
-    </w:p>
-    <w:p>
-      <w:pPr>
-        <w:ind w:firstLine="284"/>
-        <w:jc w:val="both"/>
-        <w:rPr>
-          <w:sz w:val="28"/>
-          <w:szCs w:val="28"/>
-        </w:rPr>
-      </w:pPr>
-      <w:r>
-        <w:rPr>
-          <w:sz w:val="28"/>
-          <w:szCs w:val="28"/>
-          <w:rtl/>
-        </w:rPr>
-        <w:lastRenderedPageBreak/>
-        <w:t xml:space="preserve">بعد پاراگراف 10 </w:t>
-      </w:r>
-      <w:r>
-        <w:rPr>
-          <w:sz w:val="28"/>
-          <w:szCs w:val="28"/>
-        </w:rPr>
-        <w:t>Points</w:t>
-      </w:r>
-    </w:p>
-    <w:p>
-      <w:pPr>
-        <w:jc w:val="both"/>
-        <w:rPr>
-          <w:sz w:val="28"/>
-          <w:szCs w:val="28"/>
-        </w:rPr>
-      </w:pPr>
-      <w:r>
-        <w:rPr>
-          <w:sz w:val="28"/>
-          <w:szCs w:val="28"/>
-          <w:rtl/>
-        </w:rPr>
-        <w:t xml:space="preserve">تورفتگی سطر اوّل: 0.5 </w:t>
-      </w:r>
-      <w:r>
-        <w:rPr>
-          <w:sz w:val="28"/>
-          <w:szCs w:val="28"/>
-        </w:rPr>
-        <w:t>cm</w:t>
-      </w:r>
-    </w:p>
-    <w:p>
-      <w:pPr>
-        <w:jc w:val="both"/>
-        <w:rPr>
-          <w:sz w:val="28"/>
-          <w:szCs w:val="28"/>
-        </w:rPr>
-      </w:pPr>
-      <w:r>
-        <w:rPr>
-          <w:sz w:val="28"/>
-          <w:szCs w:val="28"/>
-          <w:rtl/>
-        </w:rPr>
-        <w:t xml:space="preserve">تصاویر و شکل‌ها به صورت </w:t>
-      </w:r>
-      <w:r>
-        <w:rPr>
-          <w:sz w:val="28"/>
-          <w:szCs w:val="28"/>
-        </w:rPr>
-        <w:t>in line with text</w:t>
-      </w:r>
-      <w:r>
-        <w:rPr>
-          <w:sz w:val="28"/>
-          <w:szCs w:val="28"/>
-          <w:rtl/>
-        </w:rPr>
-        <w:t xml:space="preserve"> باشند (هیچ متنی کنار شکل و تصویر نباشد) و زیرنویس‌شان با قلم </w:t>
-      </w:r>
-      <w:r>
-        <w:rPr>
-          <w:sz w:val="28"/>
-          <w:szCs w:val="28"/>
-        </w:rPr>
-        <w:t xml:space="preserve">B </w:t>
-      </w:r>
-      <w:proofErr w:type="spellStart"/>
-      <w:r>
-        <w:rPr>
-          <w:sz w:val="28"/>
-          <w:szCs w:val="28"/>
-        </w:rPr>
-        <w:t>Zar</w:t>
-      </w:r>
-      <w:proofErr w:type="spellEnd"/>
-      <w:r>
-        <w:rPr>
-          <w:sz w:val="28"/>
-          <w:szCs w:val="28"/>
-          <w:rtl/>
-        </w:rPr>
-        <w:t xml:space="preserve"> و اندازة 13 و به صورت وسط‌چین باشد و شماره بخورند.</w:t>
-      </w:r>
-    </w:p>
-    <w:p>
-      <w:pPr>
-        <w:jc w:val="both"/>
-        <w:rPr>
-          <w:sz w:val="28"/>
-          <w:szCs w:val="28"/>
-        </w:rPr>
-      </w:pPr>
-      <w:r>
-        <w:rPr>
-          <w:sz w:val="28"/>
-          <w:szCs w:val="28"/>
-          <w:rtl/>
-        </w:rPr>
-        <w:t xml:space="preserve">جداول به صورت شماره‌دار باشند و توضیح‌شان بالای جدول با قلم </w:t>
-      </w:r>
-      <w:r>
-        <w:rPr>
-          <w:sz w:val="28"/>
-          <w:szCs w:val="28"/>
-        </w:rPr>
-        <w:t xml:space="preserve">B </w:t>
-      </w:r>
-      <w:proofErr w:type="spellStart"/>
-      <w:r>
-        <w:rPr>
-          <w:sz w:val="28"/>
-          <w:szCs w:val="28"/>
-        </w:rPr>
-        <w:t>Zar</w:t>
-      </w:r>
-      <w:proofErr w:type="spellEnd"/>
-      <w:r>
-        <w:rPr>
-          <w:sz w:val="28"/>
-          <w:szCs w:val="28"/>
-          <w:rtl/>
-        </w:rPr>
-        <w:t xml:space="preserve"> و اندازة 13 و به صورت وسط‌چین </w:t>
-      </w:r>
-      <w:r>
-        <w:rPr>
-          <w:sz w:val="28"/>
-          <w:szCs w:val="28"/>
-          <w:rtl/>
-        </w:rPr>
-        <w:t xml:space="preserve">باشد. در تنظیمات جدول </w:t>
-      </w:r>
-      <w:r>
-        <w:rPr>
-          <w:sz w:val="28"/>
-          <w:szCs w:val="28"/>
-        </w:rPr>
-        <w:t>text wrapping: None</w:t>
-      </w:r>
-      <w:r>
-        <w:rPr>
-          <w:sz w:val="28"/>
-          <w:szCs w:val="28"/>
-          <w:rtl/>
-        </w:rPr>
-        <w:t xml:space="preserve"> را انتخاب کنید (هیچ متنی کنار جدول نباشد).</w:t>
-      </w:r>
-    </w:p>
-    <w:p>
-      <w:pPr>
-        <w:jc w:val="both"/>
-        <w:rPr>
-          <w:sz w:val="28"/>
-          <w:szCs w:val="28"/>
-        </w:rPr>
-      </w:pPr>
-      <w:r>
-        <w:br w:type="page"/>
-      </w:r>
-    </w:p>
-    <w:p>
-      <w:pPr>
-        <w:jc w:val="center"/>
-        <w:rPr>
-          <w:sz w:val="40"/>
-          <w:szCs w:val="40"/>
-        </w:rPr>
-      </w:pPr>
-      <w:r>
-        <w:rPr>
-          <w:sz w:val="40"/>
-          <w:szCs w:val="40"/>
-          <w:rtl/>
-        </w:rPr>
-        <w:lastRenderedPageBreak/>
-        <w:t>فصل سوم: نتایج و نتیجه‌گیری</w:t>
-      </w:r>
-    </w:p>
-    <w:p>
-      <w:pPr>
-        <w:rPr>
-          <w:sz w:val="28"/>
-          <w:szCs w:val="28"/>
-        </w:rPr>
-      </w:pPr>
-      <w:r>
-        <w:rPr>
-          <w:sz w:val="28"/>
-          <w:szCs w:val="28"/>
-          <w:rtl/>
-        </w:rPr>
-        <w:t>1-3 بررسی نتایج پژوهش</w:t>
-      </w:r>
-    </w:p>
-    <w:p>
-      <w:pPr>
-        <w:ind w:firstLine="284"/>
-        <w:jc w:val="both"/>
-        <w:rPr>
-          <w:sz w:val="28"/>
-          <w:szCs w:val="28"/>
-        </w:rPr>
-      </w:pPr>
-      <w:r>
-        <w:rPr>
-          <w:sz w:val="28"/>
-          <w:szCs w:val="28"/>
-          <w:highlight w:val="yellow"/>
-          <w:rtl/>
-        </w:rPr>
-        <w:t xml:space="preserve">اینجا باید حتماً با نتایج کارهای گذشتگان </w:t>
-      </w:r>
-      <w:r>
-        <w:rPr>
-          <w:sz w:val="28"/>
-          <w:szCs w:val="28"/>
-          <w:highlight w:val="yellow"/>
-          <w:u w:val="single"/>
-          <w:rtl/>
-        </w:rPr>
-        <w:t>هم</w:t>
-      </w:r>
-      <w:r>
-        <w:rPr>
-          <w:sz w:val="28"/>
-          <w:szCs w:val="28"/>
-          <w:highlight w:val="yellow"/>
-          <w:rtl/>
-        </w:rPr>
-        <w:t xml:space="preserve"> مقایسه صورت بگیرد. این مقایسه با خروجی کار های گذشته در این زمینه خواهد بود</w:t>
-      </w:r>
-      <w:r>
-        <w:rPr>
-          <w:sz w:val="28"/>
-          <w:szCs w:val="28"/>
-          <w:highlight w:val="yellow"/>
-          <w:rtl/>
-        </w:rPr>
-        <w:t>.</w:t>
-      </w:r>
-    </w:p>
-    <w:p>
-      <w:pPr>
-        <w:ind w:firstLine="284"/>
-        <w:jc w:val="both"/>
-        <w:rPr>
-          <w:sz w:val="28"/>
-          <w:szCs w:val="28"/>
-        </w:rPr>
-      </w:pPr>
-      <w:r>
-        <w:rPr>
-          <w:sz w:val="28"/>
-          <w:szCs w:val="28"/>
-          <w:rtl/>
-        </w:rPr>
-        <w:t xml:space="preserve">متن با قلم </w:t>
-      </w:r>
-      <w:r>
-        <w:rPr>
-          <w:sz w:val="28"/>
-          <w:szCs w:val="28"/>
-        </w:rPr>
-        <w:t xml:space="preserve">B </w:t>
-      </w:r>
-      <w:proofErr w:type="spellStart"/>
-      <w:r>
-        <w:rPr>
-          <w:sz w:val="28"/>
-          <w:szCs w:val="28"/>
-        </w:rPr>
-        <w:t>Zar</w:t>
-      </w:r>
-      <w:proofErr w:type="spellEnd"/>
-      <w:r>
-        <w:rPr>
-          <w:sz w:val="28"/>
-          <w:szCs w:val="28"/>
-          <w:rtl/>
-        </w:rPr>
-        <w:t xml:space="preserve"> و با اندازه 14 و در قالب و با تنظیمات همین پاراگراف نوشته شود:</w:t>
-      </w:r>
-    </w:p>
-    <w:p>
-      <w:pPr>
-        <w:jc w:val="both"/>
-        <w:rPr>
-          <w:sz w:val="28"/>
-          <w:szCs w:val="28"/>
-        </w:rPr>
-      </w:pPr>
-      <w:r>
-        <w:rPr>
-          <w:sz w:val="28"/>
-          <w:szCs w:val="28"/>
-        </w:rPr>
-        <w:t>Justify Low</w:t>
-      </w:r>
-    </w:p>
-    <w:p>
-      <w:pPr>
-        <w:jc w:val="both"/>
-        <w:rPr>
-          <w:sz w:val="28"/>
-          <w:szCs w:val="28"/>
-        </w:rPr>
-      </w:pPr>
-      <w:r>
-        <w:rPr>
-          <w:sz w:val="28"/>
-          <w:szCs w:val="28"/>
-          <w:rtl/>
-        </w:rPr>
-        <w:t xml:space="preserve">فاصله بین سطرها </w:t>
-      </w:r>
-      <w:r>
-        <w:rPr>
-          <w:sz w:val="28"/>
-          <w:szCs w:val="28"/>
-        </w:rPr>
-        <w:t>At Least 29points</w:t>
-      </w:r>
-    </w:p>
-    <w:p>
-      <w:pPr>
-        <w:jc w:val="both"/>
-        <w:rPr>
-          <w:sz w:val="28"/>
-          <w:szCs w:val="28"/>
-        </w:rPr>
-      </w:pPr>
-      <w:r>
-        <w:rPr>
-          <w:sz w:val="28"/>
-          <w:szCs w:val="28"/>
-          <w:rtl/>
-        </w:rPr>
-        <w:t>فاصله بین پاراگراف‌ها:</w:t>
-      </w:r>
-    </w:p>
-    <w:p>
-      <w:pPr>
-        <w:ind w:firstLine="284"/>
-        <w:jc w:val="both"/>
-        <w:rPr>
-          <w:sz w:val="28"/>
-          <w:szCs w:val="28"/>
-        </w:rPr>
-      </w:pPr>
-      <w:r>
-        <w:rPr>
-          <w:sz w:val="28"/>
-          <w:szCs w:val="28"/>
-          <w:rtl/>
-        </w:rPr>
-        <w:t xml:space="preserve">قبل پاراگراف 0 </w:t>
-      </w:r>
-      <w:r>
-        <w:rPr>
-          <w:sz w:val="28"/>
-          <w:szCs w:val="28"/>
-        </w:rPr>
-        <w:t>Points</w:t>
-      </w:r>
-    </w:p>
-    <w:p>
-      <w:pPr>
-        <w:ind w:firstLine="284"/>
-        <w:jc w:val="both"/>
-        <w:rPr>
-          <w:sz w:val="28"/>
-          <w:szCs w:val="28"/>
-        </w:rPr>
-      </w:pPr>
-      <w:r>
-        <w:rPr>
-          <w:sz w:val="28"/>
-          <w:szCs w:val="28"/>
-          <w:rtl/>
-        </w:rPr>
-        <w:t xml:space="preserve">بعد پاراگراف 10 </w:t>
-      </w:r>
-      <w:r>
-        <w:rPr>
-          <w:sz w:val="28"/>
-          <w:szCs w:val="28"/>
-        </w:rPr>
-        <w:t>Points</w:t>
-      </w:r>
-    </w:p>
-    <w:p>
-      <w:pPr>
-        <w:jc w:val="both"/>
-        <w:rPr>
-          <w:sz w:val="28"/>
-          <w:szCs w:val="28"/>
-        </w:rPr>
-      </w:pPr>
-      <w:r>
-        <w:rPr>
-          <w:sz w:val="28"/>
-          <w:szCs w:val="28"/>
-          <w:rtl/>
-        </w:rPr>
-        <w:t xml:space="preserve">تورفتگی سطر اوّل: 0.5 </w:t>
-      </w:r>
-      <w:r>
-        <w:rPr>
-          <w:sz w:val="28"/>
-          <w:szCs w:val="28"/>
-        </w:rPr>
-        <w:t>cm</w:t>
-      </w:r>
-    </w:p>
-    <w:p>
-      <w:pPr>
-        <w:jc w:val="both"/>
-        <w:rPr>
-          <w:sz w:val="28"/>
-          <w:szCs w:val="28"/>
-        </w:rPr>
-      </w:pPr>
-      <w:r>
-        <w:rPr>
-          <w:sz w:val="28"/>
-          <w:szCs w:val="28"/>
-          <w:rtl/>
-        </w:rPr>
-        <w:t xml:space="preserve">تصاویر و شکل‌ها به صورت </w:t>
-      </w:r>
-      <w:r>
-        <w:rPr>
-          <w:sz w:val="28"/>
-          <w:szCs w:val="28"/>
-        </w:rPr>
-        <w:t xml:space="preserve">in line </w:t>
-      </w:r>
-      <w:r>
-        <w:rPr>
-          <w:sz w:val="28"/>
-          <w:szCs w:val="28"/>
-        </w:rPr>
-        <w:t>with text</w:t>
-      </w:r>
-      <w:r>
-        <w:rPr>
-          <w:sz w:val="28"/>
-          <w:szCs w:val="28"/>
-          <w:rtl/>
-        </w:rPr>
-        <w:t xml:space="preserve"> باشند (هیچ متنی کنار شکل و تصویر نباشد) و زیرنویس‌شان با قلم </w:t>
-      </w:r>
-      <w:r>
-        <w:rPr>
-          <w:sz w:val="28"/>
-          <w:szCs w:val="28"/>
-        </w:rPr>
-        <w:t xml:space="preserve">B </w:t>
-      </w:r>
-      <w:proofErr w:type="spellStart"/>
-      <w:r>
-        <w:rPr>
-          <w:sz w:val="28"/>
-          <w:szCs w:val="28"/>
-        </w:rPr>
-        <w:t>Zar</w:t>
-      </w:r>
-      <w:proofErr w:type="spellEnd"/>
-      <w:r>
-        <w:rPr>
-          <w:sz w:val="28"/>
-          <w:szCs w:val="28"/>
-          <w:rtl/>
-        </w:rPr>
-        <w:t xml:space="preserve"> و اندازة 13 و به صورت وسط‌چین باشد و شماره بخورند.</w:t>
-      </w:r>
-    </w:p>
-    <w:p>
-      <w:pPr>
-        <w:jc w:val="both"/>
-        <w:rPr>
-          <w:sz w:val="28"/>
-          <w:szCs w:val="28"/>
-        </w:rPr>
-      </w:pPr>
-      <w:r>
-        <w:rPr>
-          <w:sz w:val="28"/>
-          <w:szCs w:val="28"/>
-          <w:rtl/>
-        </w:rPr>
-        <w:t xml:space="preserve">جداول به صورت شماره‌دار باشند و توضیح‌شان بالای جدول با قلم </w:t>
-      </w:r>
-      <w:r>
-        <w:rPr>
-          <w:sz w:val="28"/>
-          <w:szCs w:val="28"/>
-        </w:rPr>
-        <w:t xml:space="preserve">B </w:t>
-      </w:r>
-      <w:proofErr w:type="spellStart"/>
-      <w:r>
-        <w:rPr>
-          <w:sz w:val="28"/>
-          <w:szCs w:val="28"/>
-        </w:rPr>
-        <w:t>Zar</w:t>
-      </w:r>
-      <w:proofErr w:type="spellEnd"/>
-      <w:r>
-        <w:rPr>
-          <w:sz w:val="28"/>
-          <w:szCs w:val="28"/>
-          <w:rtl/>
-        </w:rPr>
-        <w:t xml:space="preserve"> و اندازة 13 و به صورت وسط‌چین باشد. در تنظیمات جدول </w:t>
-      </w:r>
-      <w:r>
-        <w:rPr>
-          <w:sz w:val="28"/>
-          <w:szCs w:val="28"/>
-        </w:rPr>
-        <w:t xml:space="preserve">text </w:t>
-      </w:r>
-      <w:r>
-        <w:rPr>
-          <w:sz w:val="28"/>
-          <w:szCs w:val="28"/>
-        </w:rPr>
-        <w:t>wrapping: None</w:t>
-      </w:r>
-      <w:r>
-        <w:rPr>
-          <w:sz w:val="28"/>
-          <w:szCs w:val="28"/>
-          <w:rtl/>
-        </w:rPr>
-        <w:t xml:space="preserve"> را انتخاب کنید (هیچ متنی کنار جدول نباشد).</w:t>
-      </w:r>
-    </w:p>
-    <w:p>
-      <w:pPr>
-        <w:jc w:val="both"/>
-        <w:rPr>
-          <w:sz w:val="28"/>
-          <w:szCs w:val="28"/>
-        </w:rPr>
-      </w:pPr>
-    </w:p>
-    <w:p>
-      <w:pPr>
-        <w:rPr>
-          <w:sz w:val="28"/>
-          <w:szCs w:val="28"/>
-        </w:rPr>
-      </w:pPr>
-      <w:r>
-        <w:rPr>
-          <w:sz w:val="28"/>
-          <w:szCs w:val="28"/>
-          <w:rtl/>
-        </w:rPr>
-        <w:t>2-3 نتیجه‌گیری</w:t>
-      </w:r>
-    </w:p>
-    <w:p>
-      <w:pPr>
-        <w:ind w:firstLine="284"/>
-        <w:jc w:val="both"/>
-        <w:rPr>
-          <w:sz w:val="28"/>
-          <w:szCs w:val="28"/>
-        </w:rPr>
-      </w:pPr>
-      <w:r>
-        <w:rPr>
-          <w:sz w:val="28"/>
-          <w:szCs w:val="28"/>
-          <w:highlight w:val="yellow"/>
-          <w:rtl/>
-        </w:rPr>
-        <w:t>اینجا باید یک جمع بندی در حد دو پاراگراف بیاید درباره خروجی کار و هدفتون از انجام پروژه رو بنویسید</w:t>
-      </w:r>
-    </w:p>
-    <w:p>
-      <w:pPr>
-        <w:ind w:firstLine="284"/>
-        <w:jc w:val="both"/>
-        <w:rPr>
-          <w:sz w:val="28"/>
-          <w:szCs w:val="28"/>
-        </w:rPr>
-      </w:pPr>
-      <w:r>
-        <w:rPr>
-          <w:sz w:val="28"/>
-          <w:szCs w:val="28"/>
-          <w:rtl/>
-        </w:rPr>
-        <w:t xml:space="preserve">متن با قلم </w:t>
-      </w:r>
-      <w:r>
-        <w:rPr>
-          <w:sz w:val="28"/>
-          <w:szCs w:val="28"/>
-        </w:rPr>
-        <w:t xml:space="preserve">B </w:t>
-      </w:r>
-      <w:proofErr w:type="spellStart"/>
-      <w:r>
-        <w:rPr>
-          <w:sz w:val="28"/>
-          <w:szCs w:val="28"/>
-        </w:rPr>
-        <w:t>Zar</w:t>
-      </w:r>
-      <w:proofErr w:type="spellEnd"/>
-      <w:r>
-        <w:rPr>
-          <w:sz w:val="28"/>
-          <w:szCs w:val="28"/>
-          <w:rtl/>
-        </w:rPr>
-        <w:t xml:space="preserve"> و با اندازه 14 و در قالب و با تنظیمات همین پاراگراف نوشته شود:</w:t>
-      </w:r>
-    </w:p>
-    <w:p>
-      <w:pPr>
-        <w:jc w:val="both"/>
-        <w:rPr>
-          <w:sz w:val="28"/>
-          <w:szCs w:val="28"/>
-        </w:rPr>
-      </w:pPr>
-      <w:r>
-        <w:rPr>
-          <w:sz w:val="28"/>
-          <w:szCs w:val="28"/>
-        </w:rPr>
-        <w:t>Jus</w:t>
-      </w:r>
-      <w:r>
-        <w:rPr>
-          <w:sz w:val="28"/>
-          <w:szCs w:val="28"/>
-        </w:rPr>
-        <w:t>tify Low</w:t>
-      </w:r>
-    </w:p>
-    <w:p>
-      <w:pPr>
-        <w:jc w:val="both"/>
-        <w:rPr>
-          <w:sz w:val="28"/>
-          <w:szCs w:val="28"/>
-        </w:rPr>
-      </w:pPr>
-      <w:r>
-        <w:rPr>
-          <w:sz w:val="28"/>
-          <w:szCs w:val="28"/>
-          <w:rtl/>
-        </w:rPr>
-        <w:t xml:space="preserve">فاصله بین سطرها </w:t>
-      </w:r>
-      <w:r>
-        <w:rPr>
-          <w:sz w:val="28"/>
-          <w:szCs w:val="28"/>
-        </w:rPr>
-        <w:t>At Least 29points</w:t>
-      </w:r>
-    </w:p>
-    <w:p>
-      <w:pPr>
-        <w:jc w:val="both"/>
-        <w:rPr>
-          <w:sz w:val="28"/>
-          <w:szCs w:val="28"/>
-        </w:rPr>
-      </w:pPr>
-      <w:r>
-        <w:rPr>
-          <w:sz w:val="28"/>
-          <w:szCs w:val="28"/>
-          <w:rtl/>
-        </w:rPr>
-        <w:t>فاصله بین پاراگراف‌ها:</w:t>
-      </w:r>
-    </w:p>
-    <w:p>
-      <w:pPr>
-        <w:ind w:firstLine="284"/>
-        <w:jc w:val="both"/>
-        <w:rPr>
-          <w:sz w:val="28"/>
-          <w:szCs w:val="28"/>
-        </w:rPr>
-      </w:pPr>
-      <w:r>
-        <w:rPr>
-          <w:sz w:val="28"/>
-          <w:szCs w:val="28"/>
-          <w:rtl/>
-        </w:rPr>
-        <w:t xml:space="preserve">قبل پاراگراف 0 </w:t>
-      </w:r>
-      <w:r>
-        <w:rPr>
-          <w:sz w:val="28"/>
-          <w:szCs w:val="28"/>
-        </w:rPr>
-        <w:t>Points</w:t>
-      </w:r>
-    </w:p>
-    <w:p>
-      <w:pPr>
-        <w:ind w:firstLine="284"/>
-        <w:jc w:val="both"/>
-        <w:rPr>
-          <w:sz w:val="28"/>
-          <w:szCs w:val="28"/>
-        </w:rPr>
-      </w:pPr>
-      <w:r>
-        <w:rPr>
-          <w:sz w:val="28"/>
-          <w:szCs w:val="28"/>
-          <w:rtl/>
-        </w:rPr>
-        <w:t xml:space="preserve">بعد پاراگراف 10 </w:t>
-      </w:r>
-      <w:r>
-        <w:rPr>
-          <w:sz w:val="28"/>
-          <w:szCs w:val="28"/>
-        </w:rPr>
-        <w:t>Points</w:t>
-      </w:r>
-    </w:p>
-    <w:p>
-      <w:pPr>
-        <w:jc w:val="both"/>
-        <w:rPr>
-          <w:sz w:val="28"/>
-          <w:szCs w:val="28"/>
-        </w:rPr>
-      </w:pPr>
-      <w:r>
-        <w:rPr>
-          <w:sz w:val="28"/>
-          <w:szCs w:val="28"/>
-          <w:rtl/>
-        </w:rPr>
-        <w:t xml:space="preserve">تورفتگی سطر اوّل: 0.5 </w:t>
-      </w:r>
-      <w:r>
-        <w:rPr>
-          <w:sz w:val="28"/>
-          <w:szCs w:val="28"/>
-        </w:rPr>
-        <w:t>cm</w:t>
-      </w:r>
-    </w:p>
-    <w:p>
-      <w:pPr>
-        <w:jc w:val="both"/>
-        <w:rPr>
-          <w:sz w:val="28"/>
-          <w:szCs w:val="28"/>
-        </w:rPr>
-      </w:pPr>
-      <w:r>
-        <w:rPr>
-          <w:sz w:val="28"/>
-          <w:szCs w:val="28"/>
-          <w:rtl/>
-        </w:rPr>
-        <w:lastRenderedPageBreak/>
-        <w:t xml:space="preserve">تصاویر و شکل‌ها به صورت </w:t>
-      </w:r>
-      <w:r>
-        <w:rPr>
-          <w:sz w:val="28"/>
-          <w:szCs w:val="28"/>
-        </w:rPr>
-        <w:t>in line with text</w:t>
-      </w:r>
-      <w:r>
-        <w:rPr>
-          <w:sz w:val="28"/>
-          <w:szCs w:val="28"/>
-          <w:rtl/>
-        </w:rPr>
-        <w:t xml:space="preserve"> باشند (هیچ متنی کنار شکل و تصویر نباشد) و زیرنویس‌شان با قلم </w:t>
-      </w:r>
-      <w:r>
-        <w:rPr>
-          <w:sz w:val="28"/>
-          <w:szCs w:val="28"/>
-        </w:rPr>
-        <w:t xml:space="preserve">B </w:t>
-      </w:r>
-      <w:proofErr w:type="spellStart"/>
-      <w:r>
-        <w:rPr>
-          <w:sz w:val="28"/>
-          <w:szCs w:val="28"/>
-        </w:rPr>
-        <w:t>Zar</w:t>
-      </w:r>
-      <w:proofErr w:type="spellEnd"/>
-      <w:r>
-        <w:rPr>
-          <w:sz w:val="28"/>
-          <w:szCs w:val="28"/>
-          <w:rtl/>
-        </w:rPr>
-        <w:t xml:space="preserve"> و اندازة 13</w:t>
-      </w:r>
-      <w:r>
-        <w:rPr>
-          <w:sz w:val="28"/>
-          <w:szCs w:val="28"/>
-          <w:rtl/>
-        </w:rPr>
-        <w:t xml:space="preserve"> و به صورت وسط‌چین باشد و شماره بخورند.</w:t>
-      </w:r>
-    </w:p>
-    <w:p>
-      <w:pPr>
-        <w:jc w:val="both"/>
-        <w:rPr>
-          <w:sz w:val="28"/>
-          <w:szCs w:val="28"/>
-        </w:rPr>
-      </w:pPr>
-      <w:r>
-        <w:rPr>
-          <w:sz w:val="28"/>
-          <w:szCs w:val="28"/>
-          <w:rtl/>
-        </w:rPr>
-        <w:t xml:space="preserve">جداول به صورت شماره‌دار باشند و توضیح‌شان بالای جدول با قلم </w:t>
-      </w:r>
-      <w:r>
-        <w:rPr>
-          <w:sz w:val="28"/>
-          <w:szCs w:val="28"/>
-        </w:rPr>
-        <w:t xml:space="preserve">B </w:t>
-      </w:r>
-      <w:proofErr w:type="spellStart"/>
-      <w:r>
-        <w:rPr>
-          <w:sz w:val="28"/>
-          <w:szCs w:val="28"/>
-        </w:rPr>
-        <w:t>Zar</w:t>
-      </w:r>
-      <w:proofErr w:type="spellEnd"/>
-      <w:r>
-        <w:rPr>
-          <w:sz w:val="28"/>
-          <w:szCs w:val="28"/>
-          <w:rtl/>
-        </w:rPr>
-        <w:t xml:space="preserve"> و اندازة 13 و به صورت وسط‌چین باشد. در تنظیمات جدول </w:t>
-      </w:r>
-      <w:r>
-        <w:rPr>
-          <w:sz w:val="28"/>
-          <w:szCs w:val="28"/>
-        </w:rPr>
-        <w:t>text wrapping: None</w:t>
-      </w:r>
-      <w:r>
-        <w:rPr>
-          <w:sz w:val="28"/>
-          <w:szCs w:val="28"/>
-          <w:rtl/>
-        </w:rPr>
-        <w:t xml:space="preserve"> را انتخاب کنید (هیچ متنی کنار جدول نباشد).</w:t>
-      </w:r>
-    </w:p>
-    <w:p>
-      <w:pPr>
-        <w:spacing w:after="0"/>
-        <w:jc w:val="center"/>
-        <w:rPr>
-          <w:sz w:val="36"/>
-          <w:szCs w:val="36"/>
-        </w:rPr>
-      </w:pPr>
-      <w:r>
-        <w:br w:type="page"/>
-      </w:r>
-    </w:p>
-    <w:p>
-      <w:pPr>
-        <w:jc w:val="center"/>
-      </w:pPr>
-      <w:r>
-        <w:rPr>
-          <w:sz w:val="40"/>
-          <w:szCs w:val="40"/>
           <w:rtl/>
         </w:rPr>
         <w:lastRenderedPageBreak/>
@@ -2712,18 +2482,7 @@
           <w:highlight w:val="yellow"/>
           <w:rtl/>
         </w:rPr>
-        <w:t>باید در متن و با شما</w:t>
-      </w:r>
-      <w:r>
-        <w:rPr>
-          <w:rFonts w:ascii="Dubai" w:eastAsia="Dubai" w:hAnsi="Dubai" w:cs="Times New Roman"/>
-          <w:b/>
-          <w:sz w:val="28"/>
-          <w:szCs w:val="28"/>
-          <w:highlight w:val="yellow"/>
-          <w:rtl/>
-        </w:rPr>
-        <w:t xml:space="preserve">ره درون قلّاب </w:t>
+        <w:t xml:space="preserve">باید در متن و با شماره درون قلّاب </w:t>
       </w:r>
       <w:r>
         <w:rPr>
@@ -3341,7 +3100,7 @@
 </file>
 
 <file path=word/endnotes.xml><?xml version="1.0" encoding="utf-8"?>
-<w:endnotes xmlns:wpc="http://schemas.microsoft.com/office/word/2010/wordprocessingCanvas" xmlns:cx="http://schemas.microsoft.com/office/drawing/2014/chartex" xmlns:cx1="http://schemas.microsoft.com/office/drawing/2015/9/8/chartex" xmlns:mc="http://schemas.openxmlformats.org/markup-compatibility/2006" xmlns:o="urn:schemas-microsoft-com:office:office" xmlns:r="http://schemas.openxmlformats.org/officeDocument/2006/relationships" xmlns:m="http://schemas.openxmlformats.org/officeDocument/2006/math" xmlns:v="urn:schemas-microsoft-com:vml" xmlns:wp14="http://schemas.microsoft.com/office/word/2010/wordprocessingDrawing" xmlns:wp="http://schemas.openxmlformats.org/drawingml/2006/wordprocessingDrawing" xmlns:w10="urn:schemas-microsoft-com:office:word" xmlns:w="http://schemas.openxmlformats.org/wordprocessingml/2006/main" xmlns:w14="http://schemas.microsoft.com/office/word/2010/wordml" xmlns:w15="http://schemas.microsoft.com/office/word/2012/wordml" xmlns:w16se="http://schemas.microsoft.com/office/word/2015/wordml/symex" xmlns:wpg="http://schemas.microsoft.com/office/word/2010/wordprocessingGroup" xmlns:wpi="http://schemas.microsoft.com/office/word/2010/wordprocessingInk" xmlns:wne="http://schemas.microsoft.com/office/word/2006/wordml" xmlns:wps="http://schemas.microsoft.com/office/word/2010/wordprocessingShape" mc:Ignorable="w14 w15 w16se wp14">
+<w:endnotes xmlns:wpc="http://schemas.microsoft.com/office/word/2010/wordprocessingCanvas" xmlns:cx="http://schemas.microsoft.com/office/drawing/2014/chartex" xmlns:mc="http://schemas.openxmlformats.org/markup-compatibility/2006" xmlns:o="urn:schemas-microsoft-com:office:office" xmlns:r="http://schemas.openxmlformats.org/officeDocument/2006/relationships" xmlns:m="http://schemas.openxmlformats.org/officeDocument/2006/math" xmlns:v="urn:schemas-microsoft-com:vml" xmlns:wp14="http://schemas.microsoft.com/office/word/2010/wordprocessingDrawing" xmlns:wp="http://schemas.openxmlformats.org/drawingml/2006/wordprocessingDrawing" xmlns:w10="urn:schemas-microsoft-com:office:word" xmlns:w="http://schemas.openxmlformats.org/wordprocessingml/2006/main" xmlns:w14="http://schemas.microsoft.com/office/word/2010/wordml" xmlns:w15="http://schemas.microsoft.com/office/word/2012/wordml" xmlns:w16se="http://schemas.microsoft.com/office/word/2015/wordml/symex" xmlns:wpg="http://schemas.microsoft.com/office/word/2010/wordprocessingGroup" xmlns:wpi="http://schemas.microsoft.com/office/word/2010/wordprocessingInk" xmlns:wne="http://schemas.microsoft.com/office/word/2006/wordml" xmlns:wps="http://schemas.microsoft.com/office/word/2010/wordprocessingShape" mc:Ignorable="w14 w15 w16se wp14">
   <w:endnote w:type="separator" w:id="-1">
     <w:p>
       <w:pPr>
@@ -3366,7 +3125,7 @@
 </file>
 
 <file path=word/footer1.xml><?xml version="1.0" encoding="utf-8"?>
-<w:ftr xmlns:wpc="http://schemas.microsoft.com/office/word/2010/wordprocessingCanvas" xmlns:cx="http://schemas.microsoft.com/office/drawing/2014/chartex" xmlns:cx1="http://schemas.microsoft.com/office/drawing/2015/9/8/chartex" xmlns:mc="http://schemas.openxmlformats.org/markup-compatibility/2006" xmlns:o="urn:schemas-microsoft-com:office:office" xmlns:r="http://schemas.openxmlformats.org/officeDocument/2006/relationships" xmlns:m="http://schemas.openxmlformats.org/officeDocument/2006/math" xmlns:v="urn:schemas-microsoft-com:vml" xmlns:wp14="http://schemas.microsoft.com/office/word/2010/wordprocessingDrawing" xmlns:wp="http://schemas.openxmlformats.org/drawingml/2006/wordprocessingDrawing" xmlns:w10="urn:schemas-microsoft-com:office:word" xmlns:w="http://schemas.openxmlformats.org/wordprocessingml/2006/main" xmlns:w14="http://schemas.microsoft.com/office/word/2010/wordml" xmlns:w15="http://schemas.microsoft.com/office/word/2012/wordml" xmlns:w16se="http://schemas.microsoft.com/office/word/2015/wordml/symex" xmlns:wpg="http://schemas.microsoft.com/office/word/2010/wordprocessingGroup" xmlns:wpi="http://schemas.microsoft.com/office/word/2010/wordprocessingInk" xmlns:wne="http://schemas.microsoft.com/office/word/2006/wordml" xmlns:wps="http://schemas.microsoft.com/office/word/2010/wordprocessingShape" mc:Ignorable="w14 w15 w16se wp14">
+<w:ftr xmlns:wpc="http://schemas.microsoft.com/office/word/2010/wordprocessingCanvas" xmlns:cx="http://schemas.microsoft.com/office/drawing/2014/chartex" xmlns:mc="http://schemas.openxmlformats.org/markup-compatibility/2006" xmlns:o="urn:schemas-microsoft-com:office:office" xmlns:r="http://schemas.openxmlformats.org/officeDocument/2006/relationships" xmlns:m="http://schemas.openxmlformats.org/officeDocument/2006/math" xmlns:v="urn:schemas-microsoft-com:vml" xmlns:wp14="http://schemas.microsoft.com/office/word/2010/wordprocessingDrawing" xmlns:wp="http://schemas.openxmlformats.org/drawingml/2006/wordprocessingDrawing" xmlns:w10="urn:schemas-microsoft-com:office:word" xmlns:w="http://schemas.openxmlformats.org/wordprocessingml/2006/main" xmlns:w14="http://schemas.microsoft.com/office/word/2010/wordml" xmlns:w15="http://schemas.microsoft.com/office/word/2012/wordml" xmlns:w16se="http://schemas.microsoft.com/office/word/2015/wordml/symex" xmlns:wpg="http://schemas.microsoft.com/office/word/2010/wordprocessingGroup" xmlns:wpi="http://schemas.microsoft.com/office/word/2010/wordprocessingInk" xmlns:wne="http://schemas.microsoft.com/office/word/2006/wordml" xmlns:wps="http://schemas.microsoft.com/office/word/2010/wordprocessingShape" mc:Ignorable="w14 w15 w16se wp14">
   <w:p>
     <w:pPr>
       <w:pBdr>
@@ -3391,7 +3150,7 @@
 </file>
 
 <file path=word/footer2.xml><?xml version="1.0" encoding="utf-8"?>
-<w:ftr xmlns:wpc="http://schemas.microsoft.com/office/word/2010/wordprocessingCanvas" xmlns:cx="http://schemas.microsoft.com/office/drawing/2014/chartex" xmlns:cx1="http://schemas.microsoft.com/office/drawing/2015/9/8/chartex" xmlns:mc="http://schemas.openxmlformats.org/markup-compatibility/2006" xmlns:o="urn:schemas-microsoft-com:office:office" xmlns:r="http://schemas.openxmlformats.org/officeDocument/2006/relationships" xmlns:m="http://schemas.openxmlformats.org/officeDocument/2006/math" xmlns:v="urn:schemas-microsoft-com:vml" xmlns:wp14="http://schemas.microsoft.com/office/word/2010/wordprocessingDrawing" xmlns:wp="http://schemas.openxmlformats.org/drawingml/2006/wordprocessingDrawing" xmlns:w10="urn:schemas-microsoft-com:office:word" xmlns:w="http://schemas.openxmlformats.org/wordprocessingml/2006/main" xmlns:w14="http://schemas.microsoft.com/office/word/2010/wordml" xmlns:w15="http://schemas.microsoft.com/office/word/2012/wordml" xmlns:w16se="http://schemas.microsoft.com/office/word/2015/wordml/symex" xmlns:wpg="http://schemas.microsoft.com/office/word/2010/wordprocessingGroup" xmlns:wpi="http://schemas.microsoft.com/office/word/2010/wordprocessingInk" xmlns:wne="http://schemas.microsoft.com/office/word/2006/wordml" xmlns:wps="http://schemas.microsoft.com/office/word/2010/wordprocessingShape" mc:Ignorable="w14 w15 w16se wp14">
+<w:ftr xmlns:wpc="http://schemas.microsoft.com/office/word/2010/wordprocessingCanvas" xmlns:cx="http://schemas.microsoft.com/office/drawing/2014/chartex" xmlns:mc="http://schemas.openxmlformats.org/markup-compatibility/2006" xmlns:o="urn:schemas-microsoft-com:office:office" xmlns:r="http://schemas.openxmlformats.org/officeDocument/2006/relationships" xmlns:m="http://schemas.openxmlformats.org/officeDocument/2006/math" xmlns:v="urn:schemas-microsoft-com:vml" xmlns:wp14="http://schemas.microsoft.com/office/word/2010/wordprocessingDrawing" xmlns:wp="http://schemas.openxmlformats.org/drawingml/2006/wordprocessingDrawing" xmlns:w10="urn:schemas-microsoft-com:office:word" xmlns:w="http://schemas.openxmlformats.org/wordprocessingml/2006/main" xmlns:w14="http://schemas.microsoft.com/office/word/2010/wordml" xmlns:w15="http://schemas.microsoft.com/office/word/2012/wordml" xmlns:w16se="http://schemas.microsoft.com/office/word/2015/wordml/symex" xmlns:wpg="http://schemas.microsoft.com/office/word/2010/wordprocessingGroup" xmlns:wpi="http://schemas.microsoft.com/office/word/2010/wordprocessingInk" xmlns:wne="http://schemas.microsoft.com/office/word/2006/wordml" xmlns:wps="http://schemas.microsoft.com/office/word/2010/wordprocessingShape" mc:Ignorable="w14 w15 w16se wp14">
   <w:p>
     <w:pPr>
       <w:pBdr>
@@ -3458,7 +3217,7 @@
 </file>
 
 <file path=word/footnotes.xml><?xml version="1.0" encoding="utf-8"?>
-<w:footnotes xmlns:wpc="http://schemas.microsoft.com/office/word/2010/wordprocessingCanvas" xmlns:cx="http://schemas.microsoft.com/office/drawing/2014/chartex" xmlns:cx1="http://schemas.microsoft.com/office/drawing/2015/9/8/chartex" xmlns:mc="http://schemas.openxmlformats.org/markup-compatibility/2006" xmlns:o="urn:schemas-microsoft-com:office:office" xmlns:r="http://schemas.openxmlformats.org/officeDocument/2006/relationships" xmlns:m="http://schemas.openxmlformats.org/officeDocument/2006/math" xmlns:v="urn:schemas-microsoft-com:vml" xmlns:wp14="http://schemas.microsoft.com/office/word/2010/wordprocessingDrawing" xmlns:wp="http://schemas.openxmlformats.org/drawingml/2006/wordprocessingDrawing" xmlns:w10="urn:schemas-microsoft-com:office:word" xmlns:w="http://schemas.openxmlformats.org/wordprocessingml/2006/main" xmlns:w14="http://schemas.microsoft.com/office/word/2010/wordml" xmlns:w15="http://schemas.microsoft.com/office/word/2012/wordml" xmlns:w16se="http://schemas.microsoft.com/office/word/2015/wordml/symex" xmlns:wpg="http://schemas.microsoft.com/office/word/2010/wordprocessingGroup" xmlns:wpi="http://schemas.microsoft.com/office/word/2010/wordprocessingInk" xmlns:wne="http://schemas.microsoft.com/office/word/2006/wordml" xmlns:wps="http://schemas.microsoft.com/office/word/2010/wordprocessingShape" mc:Ignorable="w14 w15 w16se wp14">
+<w:footnotes xmlns:wpc="http://schemas.microsoft.com/office/word/2010/wordprocessingCanvas" xmlns:cx="http://schemas.microsoft.com/office/drawing/2014/chartex" xmlns:mc="http://schemas.openxmlformats.org/markup-compatibility/2006" xmlns:o="urn:schemas-microsoft-com:office:office" xmlns:r="http://schemas.openxmlformats.org/officeDocument/2006/relationships" xmlns:m="http://schemas.openxmlformats.org/officeDocument/2006/math" xmlns:v="urn:schemas-microsoft-com:vml" xmlns:wp14="http://schemas.microsoft.com/office/word/2010/wordprocessingDrawing" xmlns:wp="http://schemas.openxmlformats.org/drawingml/2006/wordprocessingDrawing" xmlns:w10="urn:schemas-microsoft-com:office:word" xmlns:w="http://schemas.openxmlformats.org/wordprocessingml/2006/main" xmlns:w14="http://schemas.microsoft.com/office/word/2010/wordml" xmlns:w15="http://schemas.microsoft.com/office/word/2012/wordml" xmlns:w16se="http://schemas.microsoft.com/office/word/2015/wordml/symex" xmlns:wpg="http://schemas.microsoft.com/office/word/2010/wordprocessingGroup" xmlns:wpi="http://schemas.microsoft.com/office/word/2010/wordprocessingInk" xmlns:wne="http://schemas.microsoft.com/office/word/2006/wordml" xmlns:wps="http://schemas.microsoft.com/office/word/2010/wordprocessingShape" mc:Ignorable="w14 w15 w16se wp14">
   <w:footnote w:type="separator" w:id="-1">
     <w:p>
       <w:pPr>
@@ -3483,7 +3242,7 @@
 </file>
 
 <file path=word/numbering.xml><?xml version="1.0" encoding="utf-8"?>
-<w:numbering xmlns:wpc="http://schemas.microsoft.com/office/word/2010/wordprocessingCanvas" xmlns:cx="http://schemas.microsoft.com/office/drawing/2014/chartex" xmlns:cx1="http://schemas.microsoft.com/office/drawing/2015/9/8/chartex" xmlns:mc="http://schemas.openxmlformats.org/markup-compatibility/2006" xmlns:o="urn:schemas-microsoft-com:office:office" xmlns:r="http://schemas.openxmlformats.org/officeDocument/2006/relationships" xmlns:m="http://schemas.openxmlformats.org/officeDocument/2006/math" xmlns:v="urn:schemas-microsoft-com:vml" xmlns:wp14="http://schemas.microsoft.com/office/word/2010/wordprocessingDrawing" xmlns:wp="http://schemas.openxmlformats.org/drawingml/2006/wordprocessingDrawing" xmlns:w10="urn:schemas-microsoft-com:office:word" xmlns:w="http://schemas.openxmlformats.org/wordprocessingml/2006/main" xmlns:w14="http://schemas.microsoft.com/office/word/2010/wordml" xmlns:w15="http://schemas.microsoft.com/office/word/2012/wordml" xmlns:w16se="http://schemas.microsoft.com/office/word/2015/wordml/symex" xmlns:wpg="http://schemas.microsoft.com/office/word/2010/wordprocessingGroup" xmlns:wpi="http://schemas.microsoft.com/office/word/2010/wordprocessingInk" xmlns:wne="http://schemas.microsoft.com/office/word/2006/wordml" xmlns:wps="http://schemas.microsoft.com/office/word/2010/wordprocessingShape" mc:Ignorable="w14 w15 w16se wp14">
+<w:numbering xmlns:wpc="http://schemas.microsoft.com/office/word/2010/wordprocessingCanvas" xmlns:cx="http://schemas.microsoft.com/office/drawing/2014/chartex" xmlns:mc="http://schemas.openxmlformats.org/markup-compatibility/2006" xmlns:o="urn:schemas-microsoft-com:office:office" xmlns:r="http://schemas.openxmlformats.org/officeDocument/2006/relationships" xmlns:m="http://schemas.openxmlformats.org/officeDocument/2006/math" xmlns:v="urn:schemas-microsoft-com:vml" xmlns:wp14="http://schemas.microsoft.com/office/word/2010/wordprocessingDrawing" xmlns:wp="http://schemas.openxmlformats.org/drawingml/2006/wordprocessingDrawing" xmlns:w10="urn:schemas-microsoft-com:office:word" xmlns:w="http://schemas.openxmlformats.org/wordprocessingml/2006/main" xmlns:w14="http://schemas.microsoft.com/office/word/2010/wordml" xmlns:w15="http://schemas.microsoft.com/office/word/2012/wordml" xmlns:w16se="http://schemas.microsoft.com/office/word/2015/wordml/symex" xmlns:wpg="http://schemas.microsoft.com/office/word/2010/wordprocessingGroup" xmlns:wpi="http://schemas.microsoft.com/office/word/2010/wordprocessingInk" xmlns:wne="http://schemas.microsoft.com/office/word/2006/wordml" xmlns:wps="http://schemas.microsoft.com/office/word/2010/wordprocessingShape" mc:Ignorable="w14 w15 w16se wp14">
   <w:abstractNum w:abstractNumId="0" w15:restartNumberingAfterBreak="0">
     <w:nsid w:val="2771646E"/>
     <w:multiLevelType w:val="multilevel"/>

</xml_diff>